<commit_message>
REF : Updated information about projects and skills
</commit_message>
<xml_diff>
--- a/public/assets/Sheikh Hafijul Ali's Resume.docx
+++ b/public/assets/Sheikh Hafijul Ali's Resume.docx
@@ -1,6 +1,6 @@
 
 <file path=word/document.xml><?xml version="1.0" encoding="utf-8"?>
-<w:document xmlns:wpc="http://schemas.microsoft.com/office/word/2010/wordprocessingCanvas" xmlns:cx="http://schemas.microsoft.com/office/drawing/2014/chartex" xmlns:cx1="http://schemas.microsoft.com/office/drawing/2015/9/8/chartex" xmlns:cx2="http://schemas.microsoft.com/office/drawing/2015/10/21/chartex" xmlns:cx3="http://schemas.microsoft.com/office/drawing/2016/5/9/chartex" xmlns:cx4="http://schemas.microsoft.com/office/drawing/2016/5/10/chartex" xmlns:cx5="http://schemas.microsoft.com/office/drawing/2016/5/11/chartex" xmlns:cx6="http://schemas.microsoft.com/office/drawing/2016/5/12/chartex" xmlns:cx7="http://schemas.microsoft.com/office/drawing/2016/5/13/chartex" xmlns:cx8="http://schemas.microsoft.com/office/drawing/2016/5/14/chartex" xmlns:mc="http://schemas.openxmlformats.org/markup-compatibility/2006" xmlns:aink="http://schemas.microsoft.com/office/drawing/2016/ink" xmlns:am3d="http://schemas.microsoft.com/office/drawing/2017/model3d" xmlns:o="urn:schemas-microsoft-com:office:office" xmlns:oel="http://schemas.microsoft.com/office/2019/extlst" xmlns:r="http://schemas.openxmlformats.org/officeDocument/2006/relationships" xmlns:m="http://schemas.openxmlformats.org/officeDocument/2006/math" xmlns:v="urn:schemas-microsoft-com:vml" xmlns:wp14="http://schemas.microsoft.com/office/word/2010/wordprocessingDrawing" xmlns:wp="http://schemas.openxmlformats.org/drawingml/2006/wordprocessingDrawing" xmlns:w10="urn:schemas-microsoft-com:office:word" xmlns:w="http://schemas.openxmlformats.org/wordprocessingml/2006/main" xmlns:w14="http://schemas.microsoft.com/office/word/2010/wordml" xmlns:w15="http://schemas.microsoft.com/office/word/2012/wordml" xmlns:w16cex="http://schemas.microsoft.com/office/word/2018/wordml/cex" xmlns:w16cid="http://schemas.microsoft.com/office/word/2016/wordml/cid" xmlns:w16="http://schemas.microsoft.com/office/word/2018/wordml" xmlns:w16du="http://schemas.microsoft.com/office/word/2023/wordml/word16du" xmlns:w16sdtdh="http://schemas.microsoft.com/office/word/2020/wordml/sdtdatahash" xmlns:w16se="http://schemas.microsoft.com/office/word/2015/wordml/symex" xmlns:wpg="http://schemas.microsoft.com/office/word/2010/wordprocessingGroup" xmlns:wpi="http://schemas.microsoft.com/office/word/2010/wordprocessingInk" xmlns:wne="http://schemas.microsoft.com/office/word/2006/wordml" xmlns:wps="http://schemas.microsoft.com/office/word/2010/wordprocessingShape" mc:Ignorable="w14 w15 w16se w16cid w16 w16cex w16sdtdh w16du wp14">
+<w:document xmlns:wpc="http://schemas.microsoft.com/office/word/2010/wordprocessingCanvas" xmlns:cx="http://schemas.microsoft.com/office/drawing/2014/chartex" xmlns:cx1="http://schemas.microsoft.com/office/drawing/2015/9/8/chartex" xmlns:cx2="http://schemas.microsoft.com/office/drawing/2015/10/21/chartex" xmlns:cx3="http://schemas.microsoft.com/office/drawing/2016/5/9/chartex" xmlns:cx4="http://schemas.microsoft.com/office/drawing/2016/5/10/chartex" xmlns:cx5="http://schemas.microsoft.com/office/drawing/2016/5/11/chartex" xmlns:cx6="http://schemas.microsoft.com/office/drawing/2016/5/12/chartex" xmlns:cx7="http://schemas.microsoft.com/office/drawing/2016/5/13/chartex" xmlns:cx8="http://schemas.microsoft.com/office/drawing/2016/5/14/chartex" xmlns:mc="http://schemas.openxmlformats.org/markup-compatibility/2006" xmlns:aink="http://schemas.microsoft.com/office/drawing/2016/ink" xmlns:am3d="http://schemas.microsoft.com/office/drawing/2017/model3d" xmlns:o="urn:schemas-microsoft-com:office:office" xmlns:oel="http://schemas.microsoft.com/office/2019/extlst" xmlns:r="http://schemas.openxmlformats.org/officeDocument/2006/relationships" xmlns:m="http://schemas.openxmlformats.org/officeDocument/2006/math" xmlns:v="urn:schemas-microsoft-com:vml" xmlns:wp14="http://schemas.microsoft.com/office/word/2010/wordprocessingDrawing" xmlns:wp="http://schemas.openxmlformats.org/drawingml/2006/wordprocessingDrawing" xmlns:w10="urn:schemas-microsoft-com:office:word" xmlns:w="http://schemas.openxmlformats.org/wordprocessingml/2006/main" xmlns:w14="http://schemas.microsoft.com/office/word/2010/wordml" xmlns:w15="http://schemas.microsoft.com/office/word/2012/wordml" xmlns:w16cex="http://schemas.microsoft.com/office/word/2018/wordml/cex" xmlns:w16cid="http://schemas.microsoft.com/office/word/2016/wordml/cid" xmlns:w16="http://schemas.microsoft.com/office/word/2018/wordml" xmlns:w16du="http://schemas.microsoft.com/office/word/2023/wordml/word16du" xmlns:w16sdtdh="http://schemas.microsoft.com/office/word/2020/wordml/sdtdatahash" xmlns:w16sdtfl="http://schemas.microsoft.com/office/word/2024/wordml/sdtformatlock" xmlns:w16se="http://schemas.microsoft.com/office/word/2015/wordml/symex" xmlns:wpg="http://schemas.microsoft.com/office/word/2010/wordprocessingGroup" xmlns:wpi="http://schemas.microsoft.com/office/word/2010/wordprocessingInk" xmlns:wne="http://schemas.microsoft.com/office/word/2006/wordml" xmlns:wps="http://schemas.microsoft.com/office/word/2010/wordprocessingShape" mc:Ignorable="w14 w15 w16se w16cid w16 w16cex w16sdtdh w16sdtfl w16du wp14">
   <w:body>
     <w:p>
       <w:pPr>
@@ -60,24 +60,74 @@
           <w:sz w:val="16"/>
           <w:szCs w:val="16"/>
         </w:rPr>
-        <w:t xml:space="preserve"> | </w:t>
-      </w:r>
-      <w:bookmarkStart w:id="0" w:name="_Hlk176677144"/>
+        <w:t xml:space="preserve"> |</w:t>
+      </w:r>
       <w:r>
         <w:rPr>
           <w:color w:val="0070C0"/>
           <w:sz w:val="16"/>
           <w:szCs w:val="16"/>
         </w:rPr>
-        <w:fldChar w:fldCharType="begin"/>
-      </w:r>
+        <w:t xml:space="preserve"> </w:t>
+      </w:r>
+      <w:hyperlink r:id="rId9" w:history="1">
+        <w:r>
+          <w:rPr>
+            <w:rStyle w:val="Hyperlink"/>
+            <w:sz w:val="16"/>
+            <w:szCs w:val="16"/>
+          </w:rPr>
+          <w:t>mail@hafijul.</w:t>
+        </w:r>
+        <w:r>
+          <w:rPr>
+            <w:rStyle w:val="Hyperlink"/>
+            <w:sz w:val="16"/>
+            <w:szCs w:val="16"/>
+          </w:rPr>
+          <w:t>d</w:t>
+        </w:r>
+        <w:r>
+          <w:rPr>
+            <w:rStyle w:val="Hyperlink"/>
+            <w:sz w:val="16"/>
+            <w:szCs w:val="16"/>
+          </w:rPr>
+          <w:t>ev</w:t>
+        </w:r>
+      </w:hyperlink>
       <w:r>
         <w:rPr>
           <w:color w:val="0070C0"/>
           <w:sz w:val="16"/>
           <w:szCs w:val="16"/>
         </w:rPr>
-        <w:instrText>HYPERLINK "mailto:haﬁjul.dev@gmail.com"</w:instrText>
+        <w:t xml:space="preserve"> </w:t>
+      </w:r>
+      <w:r>
+        <w:rPr>
+          <w:color w:val="0070C0"/>
+          <w:sz w:val="16"/>
+          <w:szCs w:val="16"/>
+        </w:rPr>
+        <w:t xml:space="preserve">| </w:t>
+      </w:r>
+      <w:bookmarkStart w:id="0" w:name="_Hlk176677132"/>
+      <w:r>
+        <w:rPr>
+          <w:color w:val="0070C0"/>
+          <w:sz w:val="16"/>
+          <w:szCs w:val="16"/>
+        </w:rPr>
+        <w:fldChar w:fldCharType="begin"/>
+      </w:r>
+      <w:r>
+        <w:rPr>
+          <w:color w:val="0070C0"/>
+          <w:sz w:val="16"/>
+          <w:szCs w:val="16"/>
+        </w:rPr>
+        <w:instrText>HYPERLINK "https://haﬁjul.dev/"</w:instrText>
       </w:r>
       <w:r>
         <w:rPr>
@@ -101,8 +151,9 @@
           <w:sz w:val="16"/>
           <w:szCs w:val="16"/>
         </w:rPr>
-        <w:t>haﬁjul.dev@gmail.com</w:t>
-      </w:r>
+        <w:t>https://haﬁjul.dev</w:t>
+      </w:r>
+      <w:bookmarkEnd w:id="0"/>
       <w:r>
         <w:rPr>
           <w:color w:val="0070C0"/>
@@ -117,76 +168,9 @@
           <w:sz w:val="16"/>
           <w:szCs w:val="16"/>
         </w:rPr>
-        <w:t xml:space="preserve"> </w:t>
-      </w:r>
-      <w:bookmarkEnd w:id="0"/>
-      <w:r>
-        <w:rPr>
-          <w:color w:val="0070C0"/>
-          <w:sz w:val="16"/>
-          <w:szCs w:val="16"/>
-        </w:rPr>
-        <w:t xml:space="preserve">| </w:t>
-      </w:r>
-      <w:bookmarkStart w:id="1" w:name="_Hlk176677132"/>
-      <w:r>
-        <w:rPr>
-          <w:color w:val="0070C0"/>
-          <w:sz w:val="16"/>
-          <w:szCs w:val="16"/>
-        </w:rPr>
-        <w:fldChar w:fldCharType="begin"/>
-      </w:r>
-      <w:r>
-        <w:rPr>
-          <w:color w:val="0070C0"/>
-          <w:sz w:val="16"/>
-          <w:szCs w:val="16"/>
-        </w:rPr>
-        <w:instrText>HYPERLINK "https://haﬁjul.dev/"</w:instrText>
-      </w:r>
-      <w:r>
-        <w:rPr>
-          <w:color w:val="0070C0"/>
-          <w:sz w:val="16"/>
-          <w:szCs w:val="16"/>
-        </w:rPr>
-      </w:r>
-      <w:r>
-        <w:rPr>
-          <w:color w:val="0070C0"/>
-          <w:sz w:val="16"/>
-          <w:szCs w:val="16"/>
-        </w:rPr>
-        <w:fldChar w:fldCharType="separate"/>
-      </w:r>
-      <w:r>
-        <w:rPr>
-          <w:rStyle w:val="Hyperlink"/>
-          <w:color w:val="0070C0"/>
-          <w:sz w:val="16"/>
-          <w:szCs w:val="16"/>
-        </w:rPr>
-        <w:t>https://haﬁjul.dev</w:t>
-      </w:r>
-      <w:bookmarkEnd w:id="1"/>
-      <w:r>
-        <w:rPr>
-          <w:color w:val="0070C0"/>
-          <w:sz w:val="16"/>
-          <w:szCs w:val="16"/>
-        </w:rPr>
-        <w:fldChar w:fldCharType="end"/>
-      </w:r>
-      <w:r>
-        <w:rPr>
-          <w:color w:val="0070C0"/>
-          <w:sz w:val="16"/>
-          <w:szCs w:val="16"/>
-        </w:rPr>
         <w:t xml:space="preserve"> | </w:t>
       </w:r>
-      <w:bookmarkStart w:id="2" w:name="_Hlk176680417"/>
+      <w:bookmarkStart w:id="1" w:name="_Hlk176680417"/>
       <w:r>
         <w:rPr>
           <w:color w:val="000000" w:themeColor="text1"/>
@@ -226,7 +210,7 @@
         </w:rPr>
         <w:t>+</w:t>
       </w:r>
-      <w:bookmarkStart w:id="3" w:name="_Hlk176677236"/>
+      <w:bookmarkStart w:id="2" w:name="_Hlk176677236"/>
       <w:r>
         <w:rPr>
           <w:rStyle w:val="Hyperlink"/>
@@ -235,8 +219,8 @@
         </w:rPr>
         <w:t>917992390073</w:t>
       </w:r>
+      <w:bookmarkEnd w:id="1"/>
       <w:bookmarkEnd w:id="2"/>
-      <w:bookmarkEnd w:id="3"/>
       <w:r>
         <w:rPr>
           <w:color w:val="000000" w:themeColor="text1"/>
@@ -253,8 +237,8 @@
           <w:color w:val="000000" w:themeColor="text1"/>
         </w:rPr>
       </w:pPr>
-      <w:bookmarkStart w:id="4" w:name="_Hlk176676932"/>
-      <w:bookmarkStart w:id="5" w:name="_Hlk176676936"/>
+      <w:bookmarkStart w:id="3" w:name="_Hlk176676932"/>
+      <w:bookmarkStart w:id="4" w:name="_Hlk176676936"/>
       <w:r>
         <w:rPr>
           <w:caps w:val="0"/>
@@ -262,7 +246,7 @@
         </w:rPr>
         <w:t>S</w:t>
       </w:r>
-      <w:bookmarkEnd w:id="4"/>
+      <w:bookmarkEnd w:id="3"/>
       <w:r>
         <w:rPr>
           <w:caps w:val="0"/>
@@ -453,7 +437,7 @@
               <w:right w:val="none" w:sz="0" w:space="0" w:color="auto"/>
             </w:tcBorders>
           </w:tcPr>
-          <w:bookmarkEnd w:id="5"/>
+          <w:bookmarkEnd w:id="4"/>
           <w:p>
             <w:pPr>
               <w:pStyle w:val="ListParagraph"/>
@@ -524,6 +508,7 @@
                 <w:ilvl w:val="0"/>
                 <w:numId w:val="20"/>
               </w:numPr>
+              <w:spacing w:after="180"/>
               <w:jc w:val="both"/>
               <w:rPr>
                 <w:b w:val="0"/>
@@ -537,7 +522,7 @@
                 <w:bCs w:val="0"/>
                 <w:color w:val="000000" w:themeColor="text1"/>
               </w:rPr>
-              <w:t>Python</w:t>
+              <w:t>Golang</w:t>
             </w:r>
           </w:p>
         </w:tc>
@@ -719,15 +704,17 @@
                 <w:color w:val="000000" w:themeColor="text1"/>
               </w:rPr>
             </w:pPr>
+            <w:bookmarkStart w:id="5" w:name="_Hlk205497252"/>
             <w:r>
               <w:rPr>
                 <w:b w:val="0"/>
                 <w:bCs w:val="0"/>
                 <w:color w:val="000000" w:themeColor="text1"/>
               </w:rPr>
-              <w:t>Golang</w:t>
+              <w:t>Python</w:t>
             </w:r>
           </w:p>
+          <w:bookmarkEnd w:id="5"/>
           <w:p>
             <w:pPr>
               <w:pStyle w:val="ListParagraph"/>
@@ -933,31 +920,49 @@
         <w:rPr>
           <w:color w:val="000000" w:themeColor="text1"/>
         </w:rPr>
-        <w:t>Technical Consulting Engineer | January 202</w:t>
-      </w:r>
-      <w:r>
-        <w:rPr>
-          <w:color w:val="000000" w:themeColor="text1"/>
-        </w:rPr>
-        <w:t>3</w:t>
-      </w:r>
-      <w:r>
-        <w:rPr>
-          <w:color w:val="000000" w:themeColor="text1"/>
-        </w:rPr>
-        <w:t xml:space="preserve"> </w:t>
-      </w:r>
-      <w:r>
-        <w:rPr>
-          <w:color w:val="000000" w:themeColor="text1"/>
-        </w:rPr>
-        <w:t>–</w:t>
-      </w:r>
-      <w:r>
-        <w:rPr>
-          <w:color w:val="000000" w:themeColor="text1"/>
-        </w:rPr>
-        <w:t xml:space="preserve"> Present</w:t>
+        <w:t>Software</w:t>
+      </w:r>
+      <w:r>
+        <w:rPr>
+          <w:color w:val="000000" w:themeColor="text1"/>
+        </w:rPr>
+        <w:t xml:space="preserve"> Engineer </w:t>
+      </w:r>
+      <w:r>
+        <w:rPr>
+          <w:color w:val="000000" w:themeColor="text1"/>
+        </w:rPr>
+        <w:t xml:space="preserve">– II </w:t>
+      </w:r>
+      <w:r>
+        <w:rPr>
+          <w:color w:val="000000" w:themeColor="text1"/>
+        </w:rPr>
+        <w:t xml:space="preserve">| </w:t>
+      </w:r>
+      <w:r>
+        <w:rPr>
+          <w:color w:val="000000" w:themeColor="text1"/>
+        </w:rPr>
+        <w:t>June</w:t>
+      </w:r>
+      <w:r>
+        <w:rPr>
+          <w:color w:val="000000" w:themeColor="text1"/>
+        </w:rPr>
+        <w:t xml:space="preserve"> 202</w:t>
+      </w:r>
+      <w:r>
+        <w:rPr>
+          <w:color w:val="000000" w:themeColor="text1"/>
+        </w:rPr>
+        <w:t>5</w:t>
+      </w:r>
+      <w:r>
+        <w:rPr>
+          <w:color w:val="000000" w:themeColor="text1"/>
+        </w:rPr>
+        <w:t xml:space="preserve"> – Present</w:t>
       </w:r>
     </w:p>
     <w:p>
@@ -976,7 +981,13 @@
         <w:rPr>
           <w:color w:val="000000" w:themeColor="text1"/>
         </w:rPr>
-        <w:t>Apart from my regular job responsibilities, I have a great interest in building software products.</w:t>
+        <w:t>Part of Cisco Compute Engineering team as a software engineer working on platform and cloud technologies</w:t>
+      </w:r>
+      <w:r>
+        <w:rPr>
+          <w:color w:val="000000" w:themeColor="text1"/>
+        </w:rPr>
+        <w:t>.</w:t>
       </w:r>
     </w:p>
     <w:p>
@@ -995,7 +1006,93 @@
         <w:rPr>
           <w:color w:val="000000" w:themeColor="text1"/>
         </w:rPr>
-        <w:t>Worked on multiple projects for Cisco TAC innovation to automate and orchestrate complex workﬂows.</w:t>
+        <w:t>Automated tedious tasks for team to</w:t>
+      </w:r>
+      <w:r>
+        <w:rPr>
+          <w:color w:val="000000" w:themeColor="text1"/>
+        </w:rPr>
+        <w:t xml:space="preserve"> improve engineering log analysis time</w:t>
+      </w:r>
+      <w:r>
+        <w:rPr>
+          <w:color w:val="000000" w:themeColor="text1"/>
+        </w:rPr>
+        <w:t>.</w:t>
+      </w:r>
+    </w:p>
+    <w:p>
+      <w:pPr>
+        <w:spacing w:line="276" w:lineRule="auto"/>
+        <w:rPr>
+          <w:b/>
+          <w:bCs/>
+          <w:color w:val="000000" w:themeColor="text1"/>
+        </w:rPr>
+      </w:pPr>
+      <w:r>
+        <w:rPr>
+          <w:b/>
+          <w:bCs/>
+          <w:color w:val="000000" w:themeColor="text1"/>
+        </w:rPr>
+        <w:t>Cisco Systems Inc.</w:t>
+      </w:r>
+    </w:p>
+    <w:p>
+      <w:pPr>
+        <w:spacing w:line="276" w:lineRule="auto"/>
+        <w:rPr>
+          <w:color w:val="000000" w:themeColor="text1"/>
+        </w:rPr>
+      </w:pPr>
+      <w:r>
+        <w:rPr>
+          <w:color w:val="000000" w:themeColor="text1"/>
+        </w:rPr>
+        <w:t xml:space="preserve">Technical Consulting Engineer </w:t>
+      </w:r>
+      <w:r>
+        <w:rPr>
+          <w:color w:val="000000" w:themeColor="text1"/>
+        </w:rPr>
+        <w:t xml:space="preserve">– II </w:t>
+      </w:r>
+      <w:r>
+        <w:rPr>
+          <w:color w:val="000000" w:themeColor="text1"/>
+        </w:rPr>
+        <w:t xml:space="preserve">| </w:t>
+      </w:r>
+      <w:r>
+        <w:rPr>
+          <w:color w:val="000000" w:themeColor="text1"/>
+        </w:rPr>
+        <w:t>April</w:t>
+      </w:r>
+      <w:r>
+        <w:rPr>
+          <w:color w:val="000000" w:themeColor="text1"/>
+        </w:rPr>
+        <w:t xml:space="preserve"> 202</w:t>
+      </w:r>
+      <w:r>
+        <w:rPr>
+          <w:color w:val="000000" w:themeColor="text1"/>
+        </w:rPr>
+        <w:t>5</w:t>
+      </w:r>
+      <w:r>
+        <w:rPr>
+          <w:color w:val="000000" w:themeColor="text1"/>
+        </w:rPr>
+        <w:t xml:space="preserve"> – </w:t>
+      </w:r>
+      <w:r>
+        <w:rPr>
+          <w:color w:val="000000" w:themeColor="text1"/>
+        </w:rPr>
+        <w:t>June 2025</w:t>
       </w:r>
     </w:p>
     <w:p>
@@ -1014,13 +1111,7 @@
         <w:rPr>
           <w:color w:val="000000" w:themeColor="text1"/>
         </w:rPr>
-        <w:t xml:space="preserve">Debugging and troubleshooting </w:t>
-      </w:r>
-      <w:r>
-        <w:rPr>
-          <w:color w:val="000000" w:themeColor="text1"/>
-        </w:rPr>
-        <w:t>technical issues encountered in Cisco Catalyst Center product.</w:t>
+        <w:t>Spearheaded end-to-end defect orchestration project for cross-functional Cisco TAC teams.</w:t>
       </w:r>
     </w:p>
     <w:p>
@@ -1039,23 +1130,533 @@
         <w:rPr>
           <w:color w:val="000000" w:themeColor="text1"/>
         </w:rPr>
-        <w:t>Have written multiple technical documents about design of Cisco Catalyst Center product.</w:t>
+        <w:t>Mentored juniors on ramping up with technology and help them gain practical working methodologies</w:t>
+      </w:r>
+      <w:r>
+        <w:rPr>
+          <w:color w:val="000000" w:themeColor="text1"/>
+        </w:rPr>
+        <w:t>.</w:t>
       </w:r>
     </w:p>
     <w:p>
       <w:pPr>
+        <w:pStyle w:val="ListParagraph"/>
+        <w:numPr>
+          <w:ilvl w:val="0"/>
+          <w:numId w:val="17"/>
+        </w:numPr>
+        <w:spacing w:line="276" w:lineRule="auto"/>
+        <w:rPr>
+          <w:color w:val="000000" w:themeColor="text1"/>
+        </w:rPr>
+      </w:pPr>
+      <w:r>
+        <w:rPr>
+          <w:color w:val="000000" w:themeColor="text1"/>
+        </w:rPr>
+        <w:t>Built end-to-end automation framework for Cisco SD-WAN solution which helped teams to improve operational efficiency by 50%</w:t>
+      </w:r>
+      <w:r>
+        <w:rPr>
+          <w:color w:val="000000" w:themeColor="text1"/>
+        </w:rPr>
+        <w:t>.</w:t>
+      </w:r>
+    </w:p>
+    <w:p>
+      <w:pPr>
+        <w:spacing w:line="276" w:lineRule="auto"/>
+        <w:rPr>
+          <w:b/>
+          <w:bCs/>
+          <w:color w:val="000000" w:themeColor="text1"/>
+        </w:rPr>
+      </w:pPr>
+      <w:bookmarkStart w:id="6" w:name="_Hlk205498029"/>
+    </w:p>
+    <w:p>
+      <w:pPr>
+        <w:spacing w:line="276" w:lineRule="auto"/>
+        <w:rPr>
+          <w:color w:val="000000" w:themeColor="text1"/>
+        </w:rPr>
+      </w:pPr>
+      <w:r>
+        <w:rPr>
+          <w:b/>
+          <w:bCs/>
+          <w:color w:val="000000" w:themeColor="text1"/>
+        </w:rPr>
+        <w:lastRenderedPageBreak/>
+        <w:t>Cisco Systems Inc.</w:t>
+      </w:r>
+    </w:p>
+    <w:p>
+      <w:pPr>
+        <w:spacing w:line="276" w:lineRule="auto"/>
+        <w:rPr>
+          <w:color w:val="000000" w:themeColor="text1"/>
+        </w:rPr>
+      </w:pPr>
+      <w:r>
+        <w:rPr>
+          <w:color w:val="000000" w:themeColor="text1"/>
+        </w:rPr>
+        <w:t>Technical Consulting Engineer</w:t>
+      </w:r>
+      <w:r>
+        <w:rPr>
+          <w:color w:val="000000" w:themeColor="text1"/>
+        </w:rPr>
+        <w:t xml:space="preserve"> - I</w:t>
+      </w:r>
+      <w:r>
+        <w:rPr>
+          <w:color w:val="000000" w:themeColor="text1"/>
+        </w:rPr>
+        <w:t xml:space="preserve"> | </w:t>
+      </w:r>
+      <w:r>
+        <w:rPr>
+          <w:color w:val="000000" w:themeColor="text1"/>
+        </w:rPr>
+        <w:t>August</w:t>
+      </w:r>
+      <w:r>
+        <w:rPr>
+          <w:color w:val="000000" w:themeColor="text1"/>
+        </w:rPr>
+        <w:t xml:space="preserve"> 202</w:t>
+      </w:r>
+      <w:r>
+        <w:rPr>
+          <w:color w:val="000000" w:themeColor="text1"/>
+        </w:rPr>
+        <w:t>3</w:t>
+      </w:r>
+      <w:r>
+        <w:rPr>
+          <w:color w:val="000000" w:themeColor="text1"/>
+        </w:rPr>
+        <w:t xml:space="preserve"> </w:t>
+      </w:r>
+      <w:r>
+        <w:rPr>
+          <w:color w:val="000000" w:themeColor="text1"/>
+        </w:rPr>
+        <w:t>–</w:t>
+      </w:r>
+      <w:r>
+        <w:rPr>
+          <w:color w:val="000000" w:themeColor="text1"/>
+        </w:rPr>
+        <w:t xml:space="preserve"> </w:t>
+      </w:r>
+      <w:r>
+        <w:rPr>
+          <w:color w:val="000000" w:themeColor="text1"/>
+        </w:rPr>
+        <w:t>March 2025</w:t>
+      </w:r>
+    </w:p>
+    <w:p>
+      <w:pPr>
+        <w:pStyle w:val="ListParagraph"/>
+        <w:numPr>
+          <w:ilvl w:val="0"/>
+          <w:numId w:val="17"/>
+        </w:numPr>
+        <w:spacing w:line="276" w:lineRule="auto"/>
+        <w:rPr>
+          <w:color w:val="000000" w:themeColor="text1"/>
+        </w:rPr>
+      </w:pPr>
+      <w:r>
+        <w:rPr>
+          <w:color w:val="000000" w:themeColor="text1"/>
+        </w:rPr>
+        <w:t>Apart from my regular job responsibilities, I have a great interest in building software products.</w:t>
+      </w:r>
+    </w:p>
+    <w:p>
+      <w:pPr>
+        <w:pStyle w:val="ListParagraph"/>
+        <w:numPr>
+          <w:ilvl w:val="0"/>
+          <w:numId w:val="17"/>
+        </w:numPr>
+        <w:spacing w:line="276" w:lineRule="auto"/>
+        <w:rPr>
+          <w:color w:val="000000" w:themeColor="text1"/>
+        </w:rPr>
+      </w:pPr>
+      <w:r>
+        <w:rPr>
+          <w:color w:val="000000" w:themeColor="text1"/>
+        </w:rPr>
+        <w:t>Worked on multiple projects for Cisco TAC innovation to automate and orchestrate complex workﬂows.</w:t>
+      </w:r>
+    </w:p>
+    <w:p>
+      <w:pPr>
+        <w:pStyle w:val="ListParagraph"/>
+        <w:numPr>
+          <w:ilvl w:val="0"/>
+          <w:numId w:val="17"/>
+        </w:numPr>
+        <w:spacing w:line="276" w:lineRule="auto"/>
+        <w:rPr>
+          <w:color w:val="000000" w:themeColor="text1"/>
+        </w:rPr>
+      </w:pPr>
+      <w:r>
+        <w:rPr>
+          <w:color w:val="000000" w:themeColor="text1"/>
+        </w:rPr>
+        <w:t xml:space="preserve">Debugging and troubleshooting </w:t>
+      </w:r>
+      <w:r>
+        <w:rPr>
+          <w:color w:val="000000" w:themeColor="text1"/>
+        </w:rPr>
+        <w:t>technical issues encountered in Cisco Catalyst Center product.</w:t>
+      </w:r>
+    </w:p>
+    <w:p>
+      <w:pPr>
+        <w:pStyle w:val="ListParagraph"/>
+        <w:numPr>
+          <w:ilvl w:val="0"/>
+          <w:numId w:val="17"/>
+        </w:numPr>
+        <w:spacing w:line="276" w:lineRule="auto"/>
+        <w:rPr>
+          <w:color w:val="000000" w:themeColor="text1"/>
+        </w:rPr>
+      </w:pPr>
+      <w:r>
+        <w:rPr>
+          <w:color w:val="000000" w:themeColor="text1"/>
+        </w:rPr>
+        <w:t>Have written multiple technical documents about design of Cisco Catalyst Center product.</w:t>
+      </w:r>
+    </w:p>
+    <w:p>
+      <w:pPr>
+        <w:spacing w:line="276" w:lineRule="auto"/>
+        <w:rPr>
+          <w:color w:val="000000" w:themeColor="text1"/>
+        </w:rPr>
+      </w:pPr>
+      <w:r>
+        <w:rPr>
+          <w:b/>
+          <w:bCs/>
+          <w:color w:val="000000" w:themeColor="text1"/>
+        </w:rPr>
+        <w:t>Cisco Systems Inc.</w:t>
+      </w:r>
+    </w:p>
+    <w:p>
+      <w:pPr>
+        <w:spacing w:line="276" w:lineRule="auto"/>
+        <w:rPr>
+          <w:color w:val="000000" w:themeColor="text1"/>
+        </w:rPr>
+      </w:pPr>
+      <w:r>
+        <w:rPr>
+          <w:color w:val="000000" w:themeColor="text1"/>
+        </w:rPr>
+        <w:t>Technical Consulting Engineer</w:t>
+      </w:r>
+      <w:r>
+        <w:rPr>
+          <w:color w:val="000000" w:themeColor="text1"/>
+        </w:rPr>
+        <w:t xml:space="preserve"> - Intern</w:t>
+      </w:r>
+      <w:r>
+        <w:rPr>
+          <w:color w:val="000000" w:themeColor="text1"/>
+        </w:rPr>
+        <w:t xml:space="preserve"> | January 202</w:t>
+      </w:r>
+      <w:r>
+        <w:rPr>
+          <w:color w:val="000000" w:themeColor="text1"/>
+        </w:rPr>
+        <w:t>3</w:t>
+      </w:r>
+      <w:r>
+        <w:rPr>
+          <w:color w:val="000000" w:themeColor="text1"/>
+        </w:rPr>
+        <w:t xml:space="preserve"> – </w:t>
+      </w:r>
+      <w:r>
+        <w:rPr>
+          <w:color w:val="000000" w:themeColor="text1"/>
+        </w:rPr>
+        <w:t>July</w:t>
+      </w:r>
+      <w:r>
+        <w:rPr>
+          <w:color w:val="000000" w:themeColor="text1"/>
+        </w:rPr>
+        <w:t xml:space="preserve"> 202</w:t>
+      </w:r>
+      <w:r>
+        <w:rPr>
+          <w:color w:val="000000" w:themeColor="text1"/>
+        </w:rPr>
+        <w:t>3</w:t>
+      </w:r>
+    </w:p>
+    <w:p>
+      <w:pPr>
+        <w:pStyle w:val="ListParagraph"/>
+        <w:numPr>
+          <w:ilvl w:val="0"/>
+          <w:numId w:val="17"/>
+        </w:numPr>
+        <w:spacing w:line="276" w:lineRule="auto"/>
+        <w:rPr>
+          <w:color w:val="000000" w:themeColor="text1"/>
+        </w:rPr>
+      </w:pPr>
+      <w:r>
+        <w:rPr>
+          <w:color w:val="000000" w:themeColor="text1"/>
+        </w:rPr>
+        <w:t xml:space="preserve">Worked on </w:t>
+      </w:r>
+      <w:r>
+        <w:rPr>
+          <w:color w:val="000000" w:themeColor="text1"/>
+        </w:rPr>
+        <w:t>building internal knowledge portal for</w:t>
+      </w:r>
+      <w:r>
+        <w:rPr>
+          <w:color w:val="000000" w:themeColor="text1"/>
+        </w:rPr>
+        <w:t xml:space="preserve"> Cisco TAC </w:t>
+      </w:r>
+      <w:r>
+        <w:rPr>
+          <w:color w:val="000000" w:themeColor="text1"/>
+        </w:rPr>
+        <w:t>engineers to provide easy access of frequently used Cisco data.</w:t>
+      </w:r>
+    </w:p>
+    <w:p>
+      <w:pPr>
+        <w:pStyle w:val="ListParagraph"/>
+        <w:numPr>
+          <w:ilvl w:val="0"/>
+          <w:numId w:val="17"/>
+        </w:numPr>
+        <w:spacing w:line="276" w:lineRule="auto"/>
+        <w:rPr>
+          <w:color w:val="000000" w:themeColor="text1"/>
+        </w:rPr>
+      </w:pPr>
+      <w:r>
+        <w:rPr>
+          <w:color w:val="000000" w:themeColor="text1"/>
+        </w:rPr>
+        <w:t xml:space="preserve">Re-designed backend using </w:t>
+      </w:r>
+      <w:proofErr w:type="spellStart"/>
+      <w:r>
+        <w:rPr>
+          <w:color w:val="000000" w:themeColor="text1"/>
+        </w:rPr>
+        <w:t>fastapi</w:t>
+      </w:r>
+      <w:proofErr w:type="spellEnd"/>
+      <w:r>
+        <w:rPr>
+          <w:color w:val="000000" w:themeColor="text1"/>
+        </w:rPr>
+        <w:t xml:space="preserve"> to improve system performance and response times by 40%</w:t>
+      </w:r>
+    </w:p>
+    <w:p>
+      <w:pPr>
+        <w:pStyle w:val="ListParagraph"/>
+        <w:numPr>
+          <w:ilvl w:val="0"/>
+          <w:numId w:val="17"/>
+        </w:numPr>
+        <w:spacing w:line="276" w:lineRule="auto"/>
+        <w:rPr>
+          <w:color w:val="000000" w:themeColor="text1"/>
+        </w:rPr>
+      </w:pPr>
+      <w:r>
+        <w:rPr>
+          <w:color w:val="000000" w:themeColor="text1"/>
+        </w:rPr>
+        <w:t>Use of state-management and critical data handling on the frontend for providing better user experience.</w:t>
+      </w:r>
+    </w:p>
+    <w:p>
+      <w:pPr>
         <w:pStyle w:val="Heading1"/>
         <w:spacing w:line="276" w:lineRule="auto"/>
         <w:rPr>
           <w:color w:val="000000" w:themeColor="text1"/>
         </w:rPr>
       </w:pPr>
-      <w:bookmarkStart w:id="6" w:name="_Hlk176677599"/>
+      <w:bookmarkStart w:id="7" w:name="_Hlk176677599"/>
+      <w:bookmarkEnd w:id="6"/>
       <w:r>
         <w:rPr>
           <w:color w:val="000000" w:themeColor="text1"/>
         </w:rPr>
         <w:t>PROJECTS</w:t>
+      </w:r>
+    </w:p>
+    <w:p>
+      <w:pPr>
+        <w:pStyle w:val="ListParagraph"/>
+        <w:numPr>
+          <w:ilvl w:val="0"/>
+          <w:numId w:val="23"/>
+        </w:numPr>
+        <w:spacing w:line="360" w:lineRule="auto"/>
+        <w:rPr>
+          <w:color w:val="000000" w:themeColor="text1"/>
+        </w:rPr>
+      </w:pPr>
+      <w:hyperlink r:id="rId10" w:history="1">
+        <w:proofErr w:type="spellStart"/>
+        <w:r>
+          <w:rPr>
+            <w:rStyle w:val="Hyperlink"/>
+          </w:rPr>
+          <w:t>GoDevOps</w:t>
+        </w:r>
+        <w:proofErr w:type="spellEnd"/>
+      </w:hyperlink>
+      <w:r>
+        <w:rPr>
+          <w:color w:val="000000" w:themeColor="text1"/>
+        </w:rPr>
+        <w:t xml:space="preserve"> | January 2025 </w:t>
+      </w:r>
+      <w:r>
+        <w:rPr>
+          <w:color w:val="000000" w:themeColor="text1"/>
+        </w:rPr>
+        <w:t>–</w:t>
+      </w:r>
+      <w:r>
+        <w:rPr>
+          <w:color w:val="000000" w:themeColor="text1"/>
+        </w:rPr>
+        <w:t xml:space="preserve"> Present</w:t>
+      </w:r>
+    </w:p>
+    <w:p>
+      <w:pPr>
+        <w:pStyle w:val="ListParagraph"/>
+        <w:numPr>
+          <w:ilvl w:val="1"/>
+          <w:numId w:val="23"/>
+        </w:numPr>
+        <w:spacing w:line="276" w:lineRule="auto"/>
+        <w:ind w:left="1350"/>
+        <w:rPr>
+          <w:color w:val="000000" w:themeColor="text1"/>
+        </w:rPr>
+      </w:pPr>
+      <w:r>
+        <w:rPr>
+          <w:color w:val="000000" w:themeColor="text1"/>
+        </w:rPr>
+        <w:t>A Golang containerized application to manage container deployments via HTTP RESTful APIs.</w:t>
+      </w:r>
+    </w:p>
+    <w:p>
+      <w:pPr>
+        <w:pStyle w:val="ListParagraph"/>
+        <w:numPr>
+          <w:ilvl w:val="1"/>
+          <w:numId w:val="23"/>
+        </w:numPr>
+        <w:spacing w:line="276" w:lineRule="auto"/>
+        <w:ind w:left="1350"/>
+        <w:rPr>
+          <w:color w:val="000000" w:themeColor="text1"/>
+        </w:rPr>
+      </w:pPr>
+      <w:r>
+        <w:rPr>
+          <w:color w:val="000000" w:themeColor="text1"/>
+        </w:rPr>
+        <w:t>W</w:t>
+      </w:r>
+      <w:r>
+        <w:rPr>
+          <w:color w:val="000000" w:themeColor="text1"/>
+        </w:rPr>
+        <w:t xml:space="preserve">ritten to be scalable with task workers and goroutines for </w:t>
+      </w:r>
+      <w:r>
+        <w:rPr>
+          <w:color w:val="000000" w:themeColor="text1"/>
+        </w:rPr>
+        <w:t xml:space="preserve">async </w:t>
+      </w:r>
+      <w:r>
+        <w:rPr>
+          <w:color w:val="000000" w:themeColor="text1"/>
+        </w:rPr>
+        <w:t>request execution.</w:t>
+      </w:r>
+    </w:p>
+    <w:p>
+      <w:pPr>
+        <w:pStyle w:val="ListParagraph"/>
+        <w:numPr>
+          <w:ilvl w:val="1"/>
+          <w:numId w:val="23"/>
+        </w:numPr>
+        <w:spacing w:line="276" w:lineRule="auto"/>
+        <w:ind w:left="1350"/>
+        <w:rPr>
+          <w:color w:val="000000" w:themeColor="text1"/>
+        </w:rPr>
+      </w:pPr>
+      <w:r>
+        <w:rPr>
+          <w:color w:val="000000" w:themeColor="text1"/>
+        </w:rPr>
+        <w:t xml:space="preserve">Use of </w:t>
+      </w:r>
+      <w:proofErr w:type="spellStart"/>
+      <w:r>
+        <w:rPr>
+          <w:color w:val="000000" w:themeColor="text1"/>
+        </w:rPr>
+        <w:t>golang’s</w:t>
+      </w:r>
+      <w:proofErr w:type="spellEnd"/>
+      <w:r>
+        <w:rPr>
+          <w:color w:val="000000" w:themeColor="text1"/>
+        </w:rPr>
+        <w:t xml:space="preserve"> mutex for preventing race conditions </w:t>
+      </w:r>
+      <w:r>
+        <w:rPr>
+          <w:color w:val="000000" w:themeColor="text1"/>
+        </w:rPr>
+        <w:t>and data integrity.</w:t>
       </w:r>
     </w:p>
     <w:p>
@@ -1074,13 +1675,19 @@
         <w:rPr>
           <w:color w:val="000000" w:themeColor="text1"/>
         </w:rPr>
-        <w:t xml:space="preserve">Serviceability </w:t>
-      </w:r>
-      <w:r>
-        <w:rPr>
-          <w:color w:val="000000" w:themeColor="text1"/>
-        </w:rPr>
-        <w:t>API | April 2024 - Present</w:t>
+        <w:t xml:space="preserve">Migration Assistant | </w:t>
+      </w:r>
+      <w:r>
+        <w:rPr>
+          <w:color w:val="000000" w:themeColor="text1"/>
+        </w:rPr>
+        <w:t xml:space="preserve">January </w:t>
+      </w:r>
+      <w:r>
+        <w:rPr>
+          <w:color w:val="000000" w:themeColor="text1"/>
+        </w:rPr>
+        <w:t>2024 – Present</w:t>
       </w:r>
     </w:p>
     <w:p>
@@ -1099,7 +1706,19 @@
         <w:rPr>
           <w:color w:val="000000" w:themeColor="text1"/>
         </w:rPr>
-        <w:t>A Python FastAPI backend designed to gather bug data from various internal services at Cisco.</w:t>
+        <w:t xml:space="preserve">A JS based frontend dashboard designed </w:t>
+      </w:r>
+      <w:r>
+        <w:rPr>
+          <w:color w:val="000000" w:themeColor="text1"/>
+        </w:rPr>
+        <w:t>generating automated Methods of Procedure (MoP)</w:t>
+      </w:r>
+      <w:r>
+        <w:rPr>
+          <w:color w:val="000000" w:themeColor="text1"/>
+        </w:rPr>
+        <w:t>.</w:t>
       </w:r>
     </w:p>
     <w:p>
@@ -1118,13 +1737,7 @@
         <w:rPr>
           <w:color w:val="000000" w:themeColor="text1"/>
         </w:rPr>
-        <w:t>Internally calls multiple resources to expose data via a single API endpoint</w:t>
-      </w:r>
-      <w:r>
-        <w:rPr>
-          <w:color w:val="000000" w:themeColor="text1"/>
-        </w:rPr>
-        <w:t>.</w:t>
+        <w:t>Reduced 80% of manual work in creating MoP for network migrations.</w:t>
       </w:r>
     </w:p>
     <w:p>
@@ -1143,25 +1756,34 @@
         <w:rPr>
           <w:color w:val="000000" w:themeColor="text1"/>
         </w:rPr>
-        <w:t xml:space="preserve">Written </w:t>
-      </w:r>
-      <w:r>
-        <w:rPr>
-          <w:color w:val="000000" w:themeColor="text1"/>
-        </w:rPr>
-        <w:t xml:space="preserve">from scratch </w:t>
-      </w:r>
-      <w:r>
-        <w:rPr>
-          <w:color w:val="000000" w:themeColor="text1"/>
-        </w:rPr>
-        <w:t>with</w:t>
-      </w:r>
-      <w:r>
-        <w:rPr>
-          <w:color w:val="000000" w:themeColor="text1"/>
-        </w:rPr>
-        <w:t xml:space="preserve"> performance and extensibility in mind.</w:t>
+        <w:t>Consumed in-house APIs for fetching details to automate the entire workflow.</w:t>
+      </w:r>
+    </w:p>
+    <w:p>
+      <w:pPr>
+        <w:pStyle w:val="ListParagraph"/>
+        <w:numPr>
+          <w:ilvl w:val="0"/>
+          <w:numId w:val="16"/>
+        </w:numPr>
+        <w:spacing w:line="276" w:lineRule="auto"/>
+        <w:rPr>
+          <w:color w:val="000000" w:themeColor="text1"/>
+        </w:rPr>
+      </w:pPr>
+      <w:hyperlink r:id="rId11" w:history="1">
+        <w:r>
+          <w:rPr>
+            <w:rStyle w:val="Hyperlink"/>
+          </w:rPr>
+          <w:t>OpenTodo</w:t>
+        </w:r>
+      </w:hyperlink>
+      <w:r>
+        <w:rPr>
+          <w:color w:val="000000" w:themeColor="text1"/>
+        </w:rPr>
+        <w:t xml:space="preserve"> | September 2021 – Present</w:t>
       </w:r>
     </w:p>
     <w:p>
@@ -1180,27 +1802,7 @@
         <w:rPr>
           <w:color w:val="000000" w:themeColor="text1"/>
         </w:rPr>
-        <w:t>Used Docker Compose to declare and build containerized application for easy deployments.</w:t>
-      </w:r>
-    </w:p>
-    <w:p>
-      <w:pPr>
-        <w:pStyle w:val="ListParagraph"/>
-        <w:numPr>
-          <w:ilvl w:val="0"/>
-          <w:numId w:val="16"/>
-        </w:numPr>
-        <w:spacing w:line="276" w:lineRule="auto"/>
-        <w:rPr>
-          <w:color w:val="000000" w:themeColor="text1"/>
-        </w:rPr>
-      </w:pPr>
-      <w:r>
-        <w:rPr>
-          <w:color w:val="000000" w:themeColor="text1"/>
-        </w:rPr>
-        <w:lastRenderedPageBreak/>
-        <w:t>Serviceability Dashboard | April 2024 – Present</w:t>
+        <w:t>Idea of running an app on multiple platforms was gaining traction, thus I built this to-do app.</w:t>
       </w:r>
     </w:p>
     <w:p>
@@ -1219,13 +1821,7 @@
         <w:rPr>
           <w:color w:val="000000" w:themeColor="text1"/>
         </w:rPr>
-        <w:t xml:space="preserve">A React based frontend dashboard designed for centralized </w:t>
-      </w:r>
-      <w:r>
-        <w:rPr>
-          <w:color w:val="000000" w:themeColor="text1"/>
-        </w:rPr>
-        <w:t>serviceability request management.</w:t>
+        <w:t>Designed to run on 6 major platforms: - Android, iOS, macOS, Linux, Web and Windows.</w:t>
       </w:r>
     </w:p>
     <w:p>
@@ -1244,69 +1840,7 @@
         <w:rPr>
           <w:color w:val="000000" w:themeColor="text1"/>
         </w:rPr>
-        <w:t>Delivering a unified dashboard to Cisco leadership</w:t>
-      </w:r>
-      <w:r>
-        <w:rPr>
-          <w:color w:val="000000" w:themeColor="text1"/>
-        </w:rPr>
-        <w:t xml:space="preserve"> for any given technology and product</w:t>
-      </w:r>
-      <w:r>
-        <w:rPr>
-          <w:color w:val="000000" w:themeColor="text1"/>
-        </w:rPr>
-        <w:t>.</w:t>
-      </w:r>
-    </w:p>
-    <w:p>
-      <w:pPr>
-        <w:pStyle w:val="ListParagraph"/>
-        <w:numPr>
-          <w:ilvl w:val="1"/>
-          <w:numId w:val="16"/>
-        </w:numPr>
-        <w:spacing w:line="360" w:lineRule="auto"/>
-        <w:rPr>
-          <w:color w:val="000000" w:themeColor="text1"/>
-        </w:rPr>
-      </w:pPr>
-      <w:r>
-        <w:rPr>
-          <w:color w:val="000000" w:themeColor="text1"/>
-        </w:rPr>
-        <w:t>Built using in-house UI library with modern aesthetics and data driven approach.</w:t>
-      </w:r>
-    </w:p>
-    <w:p>
-      <w:pPr>
-        <w:pStyle w:val="ListParagraph"/>
-        <w:numPr>
-          <w:ilvl w:val="0"/>
-          <w:numId w:val="16"/>
-        </w:numPr>
-        <w:spacing w:line="360" w:lineRule="auto"/>
-        <w:rPr>
-          <w:color w:val="000000" w:themeColor="text1"/>
-        </w:rPr>
-      </w:pPr>
-      <w:r>
-        <w:rPr>
-          <w:color w:val="000000" w:themeColor="text1"/>
-        </w:rPr>
-        <w:t xml:space="preserve">Migration Assistant | </w:t>
-      </w:r>
-      <w:r>
-        <w:rPr>
-          <w:color w:val="000000" w:themeColor="text1"/>
-        </w:rPr>
-        <w:t xml:space="preserve">January </w:t>
-      </w:r>
-      <w:r>
-        <w:rPr>
-          <w:color w:val="000000" w:themeColor="text1"/>
-        </w:rPr>
-        <w:t>2024 – Present</w:t>
+        <w:t>Used Flutter framework to design the UI and hive as a fast key-value database.</w:t>
       </w:r>
     </w:p>
     <w:p>
@@ -1325,151 +1859,6 @@
         <w:rPr>
           <w:color w:val="000000" w:themeColor="text1"/>
         </w:rPr>
-        <w:t xml:space="preserve">A JS based frontend dashboard designed </w:t>
-      </w:r>
-      <w:r>
-        <w:rPr>
-          <w:color w:val="000000" w:themeColor="text1"/>
-        </w:rPr>
-        <w:t>generating automated Methods of Procedure (MoP)</w:t>
-      </w:r>
-      <w:r>
-        <w:rPr>
-          <w:color w:val="000000" w:themeColor="text1"/>
-        </w:rPr>
-        <w:t>.</w:t>
-      </w:r>
-    </w:p>
-    <w:p>
-      <w:pPr>
-        <w:pStyle w:val="ListParagraph"/>
-        <w:numPr>
-          <w:ilvl w:val="1"/>
-          <w:numId w:val="16"/>
-        </w:numPr>
-        <w:spacing w:line="276" w:lineRule="auto"/>
-        <w:rPr>
-          <w:color w:val="000000" w:themeColor="text1"/>
-        </w:rPr>
-      </w:pPr>
-      <w:r>
-        <w:rPr>
-          <w:color w:val="000000" w:themeColor="text1"/>
-        </w:rPr>
-        <w:t>Reduced 80% of manual work in creating MoP for network migrations.</w:t>
-      </w:r>
-    </w:p>
-    <w:p>
-      <w:pPr>
-        <w:pStyle w:val="ListParagraph"/>
-        <w:numPr>
-          <w:ilvl w:val="1"/>
-          <w:numId w:val="16"/>
-        </w:numPr>
-        <w:spacing w:line="360" w:lineRule="auto"/>
-        <w:rPr>
-          <w:color w:val="000000" w:themeColor="text1"/>
-        </w:rPr>
-      </w:pPr>
-      <w:r>
-        <w:rPr>
-          <w:color w:val="000000" w:themeColor="text1"/>
-        </w:rPr>
-        <w:t>Consumed in-house APIs for fetching details to automate the entire workflow.</w:t>
-      </w:r>
-    </w:p>
-    <w:p>
-      <w:pPr>
-        <w:pStyle w:val="ListParagraph"/>
-        <w:numPr>
-          <w:ilvl w:val="0"/>
-          <w:numId w:val="16"/>
-        </w:numPr>
-        <w:spacing w:line="360" w:lineRule="auto"/>
-        <w:rPr>
-          <w:color w:val="000000" w:themeColor="text1"/>
-        </w:rPr>
-      </w:pPr>
-      <w:r>
-        <w:rPr>
-          <w:color w:val="000000" w:themeColor="text1"/>
-        </w:rPr>
-        <w:t>OpenTodo | September 2021 – Present</w:t>
-      </w:r>
-    </w:p>
-    <w:p>
-      <w:pPr>
-        <w:pStyle w:val="ListParagraph"/>
-        <w:numPr>
-          <w:ilvl w:val="1"/>
-          <w:numId w:val="16"/>
-        </w:numPr>
-        <w:spacing w:line="240" w:lineRule="auto"/>
-        <w:rPr>
-          <w:color w:val="000000" w:themeColor="text1"/>
-        </w:rPr>
-      </w:pPr>
-      <w:r>
-        <w:rPr>
-          <w:color w:val="000000" w:themeColor="text1"/>
-        </w:rPr>
-        <w:t>Idea of running an app on multiple platforms was gaining traction, thus I built this to-do app.</w:t>
-      </w:r>
-    </w:p>
-    <w:p>
-      <w:pPr>
-        <w:pStyle w:val="ListParagraph"/>
-        <w:numPr>
-          <w:ilvl w:val="1"/>
-          <w:numId w:val="16"/>
-        </w:numPr>
-        <w:spacing w:line="240" w:lineRule="auto"/>
-        <w:rPr>
-          <w:color w:val="000000" w:themeColor="text1"/>
-        </w:rPr>
-      </w:pPr>
-      <w:r>
-        <w:rPr>
-          <w:color w:val="000000" w:themeColor="text1"/>
-        </w:rPr>
-        <w:t>Designed to run on 6 major platforms: - Android, iOS, macOS, Linux, Web and Windows.</w:t>
-      </w:r>
-    </w:p>
-    <w:p>
-      <w:pPr>
-        <w:pStyle w:val="ListParagraph"/>
-        <w:numPr>
-          <w:ilvl w:val="1"/>
-          <w:numId w:val="16"/>
-        </w:numPr>
-        <w:spacing w:line="276" w:lineRule="auto"/>
-        <w:rPr>
-          <w:color w:val="000000" w:themeColor="text1"/>
-        </w:rPr>
-      </w:pPr>
-      <w:r>
-        <w:rPr>
-          <w:color w:val="000000" w:themeColor="text1"/>
-        </w:rPr>
-        <w:t>Used Flutter framework to design the UI and hive as a fast key-value database.</w:t>
-      </w:r>
-    </w:p>
-    <w:p>
-      <w:pPr>
-        <w:pStyle w:val="ListParagraph"/>
-        <w:numPr>
-          <w:ilvl w:val="1"/>
-          <w:numId w:val="16"/>
-        </w:numPr>
-        <w:spacing w:line="276" w:lineRule="auto"/>
-        <w:rPr>
-          <w:color w:val="000000" w:themeColor="text1"/>
-        </w:rPr>
-      </w:pPr>
-      <w:r>
-        <w:rPr>
-          <w:color w:val="000000" w:themeColor="text1"/>
-        </w:rPr>
         <w:t>Todo entries are saved as an object and serialized using a custom data adapter.</w:t>
       </w:r>
     </w:p>
@@ -1681,6 +2070,7 @@
         <w:rPr>
           <w:color w:val="000000" w:themeColor="text1"/>
         </w:rPr>
+        <w:lastRenderedPageBreak/>
         <w:t>CERTIFICATIONS</w:t>
       </w:r>
     </w:p>
@@ -1784,8 +2174,8 @@
         <w:t>Open-Source Software Development Methods | Coursera</w:t>
       </w:r>
     </w:p>
-    <w:bookmarkEnd w:id="6" w:displacedByCustomXml="next"/>
-    <w:bookmarkStart w:id="7" w:name="_Hlk176680336" w:displacedByCustomXml="next"/>
+    <w:bookmarkEnd w:id="7" w:displacedByCustomXml="next"/>
+    <w:bookmarkStart w:id="8" w:name="_Hlk176680336" w:displacedByCustomXml="next"/>
     <w:sdt>
       <w:sdtPr>
         <w:rPr>
@@ -1816,7 +2206,7 @@
         </w:p>
       </w:sdtContent>
     </w:sdt>
-    <w:bookmarkEnd w:id="7" w:displacedByCustomXml="prev"/>
+    <w:bookmarkEnd w:id="8" w:displacedByCustomXml="prev"/>
     <w:p>
       <w:pPr>
         <w:pStyle w:val="ListBullet"/>
@@ -1905,11 +2295,11 @@
       </w:r>
     </w:p>
     <w:sectPr>
-      <w:headerReference w:type="default" r:id="rId9"/>
-      <w:footerReference w:type="even" r:id="rId10"/>
-      <w:footerReference w:type="default" r:id="rId11"/>
-      <w:headerReference w:type="first" r:id="rId12"/>
-      <w:footerReference w:type="first" r:id="rId13"/>
+      <w:headerReference w:type="default" r:id="rId12"/>
+      <w:footerReference w:type="even" r:id="rId13"/>
+      <w:footerReference w:type="default" r:id="rId14"/>
+      <w:headerReference w:type="first" r:id="rId15"/>
+      <w:footerReference w:type="first" r:id="rId16"/>
       <w:pgSz w:w="12240" w:h="15840" w:code="1"/>
       <w:pgMar w:top="1440" w:right="1080" w:bottom="1440" w:left="1080" w:header="720" w:footer="1080" w:gutter="0"/>
       <w:cols w:space="720"/>
@@ -1921,7 +2311,7 @@
 </file>
 
 <file path=word/endnotes.xml><?xml version="1.0" encoding="utf-8"?>
-<w:endnotes xmlns:wpc="http://schemas.microsoft.com/office/word/2010/wordprocessingCanvas" xmlns:cx="http://schemas.microsoft.com/office/drawing/2014/chartex" xmlns:cx1="http://schemas.microsoft.com/office/drawing/2015/9/8/chartex" xmlns:cx2="http://schemas.microsoft.com/office/drawing/2015/10/21/chartex" xmlns:cx3="http://schemas.microsoft.com/office/drawing/2016/5/9/chartex" xmlns:cx4="http://schemas.microsoft.com/office/drawing/2016/5/10/chartex" xmlns:cx5="http://schemas.microsoft.com/office/drawing/2016/5/11/chartex" xmlns:cx6="http://schemas.microsoft.com/office/drawing/2016/5/12/chartex" xmlns:cx7="http://schemas.microsoft.com/office/drawing/2016/5/13/chartex" xmlns:cx8="http://schemas.microsoft.com/office/drawing/2016/5/14/chartex" xmlns:mc="http://schemas.openxmlformats.org/markup-compatibility/2006" xmlns:aink="http://schemas.microsoft.com/office/drawing/2016/ink" xmlns:am3d="http://schemas.microsoft.com/office/drawing/2017/model3d" xmlns:o="urn:schemas-microsoft-com:office:office" xmlns:oel="http://schemas.microsoft.com/office/2019/extlst" xmlns:r="http://schemas.openxmlformats.org/officeDocument/2006/relationships" xmlns:m="http://schemas.openxmlformats.org/officeDocument/2006/math" xmlns:v="urn:schemas-microsoft-com:vml" xmlns:wp14="http://schemas.microsoft.com/office/word/2010/wordprocessingDrawing" xmlns:wp="http://schemas.openxmlformats.org/drawingml/2006/wordprocessingDrawing" xmlns:w10="urn:schemas-microsoft-com:office:word" xmlns:w="http://schemas.openxmlformats.org/wordprocessingml/2006/main" xmlns:w14="http://schemas.microsoft.com/office/word/2010/wordml" xmlns:w15="http://schemas.microsoft.com/office/word/2012/wordml" xmlns:w16cex="http://schemas.microsoft.com/office/word/2018/wordml/cex" xmlns:w16cid="http://schemas.microsoft.com/office/word/2016/wordml/cid" xmlns:w16="http://schemas.microsoft.com/office/word/2018/wordml" xmlns:w16du="http://schemas.microsoft.com/office/word/2023/wordml/word16du" xmlns:w16sdtdh="http://schemas.microsoft.com/office/word/2020/wordml/sdtdatahash" xmlns:w16se="http://schemas.microsoft.com/office/word/2015/wordml/symex" xmlns:wpg="http://schemas.microsoft.com/office/word/2010/wordprocessingGroup" xmlns:wpi="http://schemas.microsoft.com/office/word/2010/wordprocessingInk" xmlns:wne="http://schemas.microsoft.com/office/word/2006/wordml" xmlns:wps="http://schemas.microsoft.com/office/word/2010/wordprocessingShape" mc:Ignorable="w14 w15 w16se w16cid w16 w16cex w16sdtdh w16du wp14">
+<w:endnotes xmlns:wpc="http://schemas.microsoft.com/office/word/2010/wordprocessingCanvas" xmlns:cx="http://schemas.microsoft.com/office/drawing/2014/chartex" xmlns:cx1="http://schemas.microsoft.com/office/drawing/2015/9/8/chartex" xmlns:cx2="http://schemas.microsoft.com/office/drawing/2015/10/21/chartex" xmlns:cx3="http://schemas.microsoft.com/office/drawing/2016/5/9/chartex" xmlns:cx4="http://schemas.microsoft.com/office/drawing/2016/5/10/chartex" xmlns:cx5="http://schemas.microsoft.com/office/drawing/2016/5/11/chartex" xmlns:cx6="http://schemas.microsoft.com/office/drawing/2016/5/12/chartex" xmlns:cx7="http://schemas.microsoft.com/office/drawing/2016/5/13/chartex" xmlns:cx8="http://schemas.microsoft.com/office/drawing/2016/5/14/chartex" xmlns:mc="http://schemas.openxmlformats.org/markup-compatibility/2006" xmlns:aink="http://schemas.microsoft.com/office/drawing/2016/ink" xmlns:am3d="http://schemas.microsoft.com/office/drawing/2017/model3d" xmlns:o="urn:schemas-microsoft-com:office:office" xmlns:oel="http://schemas.microsoft.com/office/2019/extlst" xmlns:r="http://schemas.openxmlformats.org/officeDocument/2006/relationships" xmlns:m="http://schemas.openxmlformats.org/officeDocument/2006/math" xmlns:v="urn:schemas-microsoft-com:vml" xmlns:wp14="http://schemas.microsoft.com/office/word/2010/wordprocessingDrawing" xmlns:wp="http://schemas.openxmlformats.org/drawingml/2006/wordprocessingDrawing" xmlns:w10="urn:schemas-microsoft-com:office:word" xmlns:w="http://schemas.openxmlformats.org/wordprocessingml/2006/main" xmlns:w14="http://schemas.microsoft.com/office/word/2010/wordml" xmlns:w15="http://schemas.microsoft.com/office/word/2012/wordml" xmlns:w16cex="http://schemas.microsoft.com/office/word/2018/wordml/cex" xmlns:w16cid="http://schemas.microsoft.com/office/word/2016/wordml/cid" xmlns:w16="http://schemas.microsoft.com/office/word/2018/wordml" xmlns:w16du="http://schemas.microsoft.com/office/word/2023/wordml/word16du" xmlns:w16sdtdh="http://schemas.microsoft.com/office/word/2020/wordml/sdtdatahash" xmlns:w16sdtfl="http://schemas.microsoft.com/office/word/2024/wordml/sdtformatlock" xmlns:w16se="http://schemas.microsoft.com/office/word/2015/wordml/symex" xmlns:wpg="http://schemas.microsoft.com/office/word/2010/wordprocessingGroup" xmlns:wpi="http://schemas.microsoft.com/office/word/2010/wordprocessingInk" xmlns:wne="http://schemas.microsoft.com/office/word/2006/wordml" xmlns:wps="http://schemas.microsoft.com/office/word/2010/wordprocessingShape" mc:Ignorable="w14 w15 w16se w16cid w16 w16cex w16sdtdh w16sdtfl w16du wp14">
   <w:endnote w:type="separator" w:id="-1">
     <w:p>
       <w:r>
@@ -1940,7 +2330,7 @@
 </file>
 
 <file path=word/footer1.xml><?xml version="1.0" encoding="utf-8"?>
-<w:ftr xmlns:wpc="http://schemas.microsoft.com/office/word/2010/wordprocessingCanvas" xmlns:cx="http://schemas.microsoft.com/office/drawing/2014/chartex" xmlns:cx1="http://schemas.microsoft.com/office/drawing/2015/9/8/chartex" xmlns:cx2="http://schemas.microsoft.com/office/drawing/2015/10/21/chartex" xmlns:cx3="http://schemas.microsoft.com/office/drawing/2016/5/9/chartex" xmlns:cx4="http://schemas.microsoft.com/office/drawing/2016/5/10/chartex" xmlns:cx5="http://schemas.microsoft.com/office/drawing/2016/5/11/chartex" xmlns:cx6="http://schemas.microsoft.com/office/drawing/2016/5/12/chartex" xmlns:cx7="http://schemas.microsoft.com/office/drawing/2016/5/13/chartex" xmlns:cx8="http://schemas.microsoft.com/office/drawing/2016/5/14/chartex" xmlns:mc="http://schemas.openxmlformats.org/markup-compatibility/2006" xmlns:aink="http://schemas.microsoft.com/office/drawing/2016/ink" xmlns:am3d="http://schemas.microsoft.com/office/drawing/2017/model3d" xmlns:o="urn:schemas-microsoft-com:office:office" xmlns:oel="http://schemas.microsoft.com/office/2019/extlst" xmlns:r="http://schemas.openxmlformats.org/officeDocument/2006/relationships" xmlns:m="http://schemas.openxmlformats.org/officeDocument/2006/math" xmlns:v="urn:schemas-microsoft-com:vml" xmlns:wp14="http://schemas.microsoft.com/office/word/2010/wordprocessingDrawing" xmlns:wp="http://schemas.openxmlformats.org/drawingml/2006/wordprocessingDrawing" xmlns:w10="urn:schemas-microsoft-com:office:word" xmlns:w="http://schemas.openxmlformats.org/wordprocessingml/2006/main" xmlns:w14="http://schemas.microsoft.com/office/word/2010/wordml" xmlns:w15="http://schemas.microsoft.com/office/word/2012/wordml" xmlns:w16cex="http://schemas.microsoft.com/office/word/2018/wordml/cex" xmlns:w16cid="http://schemas.microsoft.com/office/word/2016/wordml/cid" xmlns:w16="http://schemas.microsoft.com/office/word/2018/wordml" xmlns:w16du="http://schemas.microsoft.com/office/word/2023/wordml/word16du" xmlns:w16sdtdh="http://schemas.microsoft.com/office/word/2020/wordml/sdtdatahash" xmlns:w16se="http://schemas.microsoft.com/office/word/2015/wordml/symex" xmlns:wpg="http://schemas.microsoft.com/office/word/2010/wordprocessingGroup" xmlns:wpi="http://schemas.microsoft.com/office/word/2010/wordprocessingInk" xmlns:wne="http://schemas.microsoft.com/office/word/2006/wordml" xmlns:wps="http://schemas.microsoft.com/office/word/2010/wordprocessingShape" mc:Ignorable="w14 w15 w16se w16cid w16 w16cex w16sdtdh w16du wp14">
+<w:ftr xmlns:wpc="http://schemas.microsoft.com/office/word/2010/wordprocessingCanvas" xmlns:cx="http://schemas.microsoft.com/office/drawing/2014/chartex" xmlns:cx1="http://schemas.microsoft.com/office/drawing/2015/9/8/chartex" xmlns:cx2="http://schemas.microsoft.com/office/drawing/2015/10/21/chartex" xmlns:cx3="http://schemas.microsoft.com/office/drawing/2016/5/9/chartex" xmlns:cx4="http://schemas.microsoft.com/office/drawing/2016/5/10/chartex" xmlns:cx5="http://schemas.microsoft.com/office/drawing/2016/5/11/chartex" xmlns:cx6="http://schemas.microsoft.com/office/drawing/2016/5/12/chartex" xmlns:cx7="http://schemas.microsoft.com/office/drawing/2016/5/13/chartex" xmlns:cx8="http://schemas.microsoft.com/office/drawing/2016/5/14/chartex" xmlns:mc="http://schemas.openxmlformats.org/markup-compatibility/2006" xmlns:aink="http://schemas.microsoft.com/office/drawing/2016/ink" xmlns:am3d="http://schemas.microsoft.com/office/drawing/2017/model3d" xmlns:o="urn:schemas-microsoft-com:office:office" xmlns:oel="http://schemas.microsoft.com/office/2019/extlst" xmlns:r="http://schemas.openxmlformats.org/officeDocument/2006/relationships" xmlns:m="http://schemas.openxmlformats.org/officeDocument/2006/math" xmlns:v="urn:schemas-microsoft-com:vml" xmlns:wp14="http://schemas.microsoft.com/office/word/2010/wordprocessingDrawing" xmlns:wp="http://schemas.openxmlformats.org/drawingml/2006/wordprocessingDrawing" xmlns:w10="urn:schemas-microsoft-com:office:word" xmlns:w="http://schemas.openxmlformats.org/wordprocessingml/2006/main" xmlns:w14="http://schemas.microsoft.com/office/word/2010/wordml" xmlns:w15="http://schemas.microsoft.com/office/word/2012/wordml" xmlns:w16cex="http://schemas.microsoft.com/office/word/2018/wordml/cex" xmlns:w16cid="http://schemas.microsoft.com/office/word/2016/wordml/cid" xmlns:w16="http://schemas.microsoft.com/office/word/2018/wordml" xmlns:w16du="http://schemas.microsoft.com/office/word/2023/wordml/word16du" xmlns:w16sdtdh="http://schemas.microsoft.com/office/word/2020/wordml/sdtdatahash" xmlns:w16sdtfl="http://schemas.microsoft.com/office/word/2024/wordml/sdtformatlock" xmlns:w16se="http://schemas.microsoft.com/office/word/2015/wordml/symex" xmlns:wpg="http://schemas.microsoft.com/office/word/2010/wordprocessingGroup" xmlns:wpi="http://schemas.microsoft.com/office/word/2010/wordprocessingInk" xmlns:wne="http://schemas.microsoft.com/office/word/2006/wordml" xmlns:wps="http://schemas.microsoft.com/office/word/2010/wordprocessingShape" mc:Ignorable="w14 w15 w16se w16cid w16 w16cex w16sdtdh w16sdtfl w16du wp14">
   <w:p>
     <w:pPr>
       <w:pStyle w:val="Footer"/>
@@ -2033,7 +2423,6 @@
               <v:path gradientshapeok="t" o:connecttype="rect"/>
             </v:shapetype>
             <v:shape id="Text Box 5" o:spid="_x0000_s1026" type="#_x0000_t202" alt="-" style="position:absolute;margin-left:0;margin-top:0;width:20.35pt;height:16.6pt;z-index:251667456;visibility:visible;mso-wrap-style:none;mso-wrap-distance-left:0;mso-wrap-distance-top:0;mso-wrap-distance-right:0;mso-wrap-distance-bottom:0;mso-position-horizontal:left;mso-position-horizontal-relative:page;mso-position-vertical:bottom;mso-position-vertical-relative:page;v-text-anchor:bottom" o:gfxdata="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" filled="f" stroked="f">
-              <v:fill o:detectmouseclick="t"/>
               <v:textbox style="mso-fit-shape-to-text:t" inset="20pt,0,0,15pt">
                 <w:txbxContent>
                   <w:p>
@@ -2071,7 +2460,7 @@
 </file>
 
 <file path=word/footer2.xml><?xml version="1.0" encoding="utf-8"?>
-<w:ftr xmlns:wpc="http://schemas.microsoft.com/office/word/2010/wordprocessingCanvas" xmlns:cx="http://schemas.microsoft.com/office/drawing/2014/chartex" xmlns:cx1="http://schemas.microsoft.com/office/drawing/2015/9/8/chartex" xmlns:cx2="http://schemas.microsoft.com/office/drawing/2015/10/21/chartex" xmlns:cx3="http://schemas.microsoft.com/office/drawing/2016/5/9/chartex" xmlns:cx4="http://schemas.microsoft.com/office/drawing/2016/5/10/chartex" xmlns:cx5="http://schemas.microsoft.com/office/drawing/2016/5/11/chartex" xmlns:cx6="http://schemas.microsoft.com/office/drawing/2016/5/12/chartex" xmlns:cx7="http://schemas.microsoft.com/office/drawing/2016/5/13/chartex" xmlns:cx8="http://schemas.microsoft.com/office/drawing/2016/5/14/chartex" xmlns:mc="http://schemas.openxmlformats.org/markup-compatibility/2006" xmlns:aink="http://schemas.microsoft.com/office/drawing/2016/ink" xmlns:am3d="http://schemas.microsoft.com/office/drawing/2017/model3d" xmlns:o="urn:schemas-microsoft-com:office:office" xmlns:oel="http://schemas.microsoft.com/office/2019/extlst" xmlns:r="http://schemas.openxmlformats.org/officeDocument/2006/relationships" xmlns:m="http://schemas.openxmlformats.org/officeDocument/2006/math" xmlns:v="urn:schemas-microsoft-com:vml" xmlns:wp14="http://schemas.microsoft.com/office/word/2010/wordprocessingDrawing" xmlns:wp="http://schemas.openxmlformats.org/drawingml/2006/wordprocessingDrawing" xmlns:w10="urn:schemas-microsoft-com:office:word" xmlns:w="http://schemas.openxmlformats.org/wordprocessingml/2006/main" xmlns:w14="http://schemas.microsoft.com/office/word/2010/wordml" xmlns:w15="http://schemas.microsoft.com/office/word/2012/wordml" xmlns:w16cex="http://schemas.microsoft.com/office/word/2018/wordml/cex" xmlns:w16cid="http://schemas.microsoft.com/office/word/2016/wordml/cid" xmlns:w16="http://schemas.microsoft.com/office/word/2018/wordml" xmlns:w16du="http://schemas.microsoft.com/office/word/2023/wordml/word16du" xmlns:w16sdtdh="http://schemas.microsoft.com/office/word/2020/wordml/sdtdatahash" xmlns:w16se="http://schemas.microsoft.com/office/word/2015/wordml/symex" xmlns:wpg="http://schemas.microsoft.com/office/word/2010/wordprocessingGroup" xmlns:wpi="http://schemas.microsoft.com/office/word/2010/wordprocessingInk" xmlns:wne="http://schemas.microsoft.com/office/word/2006/wordml" xmlns:wps="http://schemas.microsoft.com/office/word/2010/wordprocessingShape" mc:Ignorable="w14 w15 w16se w16cid w16 w16cex w16sdtdh w16du wp14">
+<w:ftr xmlns:wpc="http://schemas.microsoft.com/office/word/2010/wordprocessingCanvas" xmlns:cx="http://schemas.microsoft.com/office/drawing/2014/chartex" xmlns:cx1="http://schemas.microsoft.com/office/drawing/2015/9/8/chartex" xmlns:cx2="http://schemas.microsoft.com/office/drawing/2015/10/21/chartex" xmlns:cx3="http://schemas.microsoft.com/office/drawing/2016/5/9/chartex" xmlns:cx4="http://schemas.microsoft.com/office/drawing/2016/5/10/chartex" xmlns:cx5="http://schemas.microsoft.com/office/drawing/2016/5/11/chartex" xmlns:cx6="http://schemas.microsoft.com/office/drawing/2016/5/12/chartex" xmlns:cx7="http://schemas.microsoft.com/office/drawing/2016/5/13/chartex" xmlns:cx8="http://schemas.microsoft.com/office/drawing/2016/5/14/chartex" xmlns:mc="http://schemas.openxmlformats.org/markup-compatibility/2006" xmlns:aink="http://schemas.microsoft.com/office/drawing/2016/ink" xmlns:am3d="http://schemas.microsoft.com/office/drawing/2017/model3d" xmlns:o="urn:schemas-microsoft-com:office:office" xmlns:oel="http://schemas.microsoft.com/office/2019/extlst" xmlns:r="http://schemas.openxmlformats.org/officeDocument/2006/relationships" xmlns:m="http://schemas.openxmlformats.org/officeDocument/2006/math" xmlns:v="urn:schemas-microsoft-com:vml" xmlns:wp14="http://schemas.microsoft.com/office/word/2010/wordprocessingDrawing" xmlns:wp="http://schemas.openxmlformats.org/drawingml/2006/wordprocessingDrawing" xmlns:w10="urn:schemas-microsoft-com:office:word" xmlns:w="http://schemas.openxmlformats.org/wordprocessingml/2006/main" xmlns:w14="http://schemas.microsoft.com/office/word/2010/wordml" xmlns:w15="http://schemas.microsoft.com/office/word/2012/wordml" xmlns:w16cex="http://schemas.microsoft.com/office/word/2018/wordml/cex" xmlns:w16cid="http://schemas.microsoft.com/office/word/2016/wordml/cid" xmlns:w16="http://schemas.microsoft.com/office/word/2018/wordml" xmlns:w16du="http://schemas.microsoft.com/office/word/2023/wordml/word16du" xmlns:w16sdtdh="http://schemas.microsoft.com/office/word/2020/wordml/sdtdatahash" xmlns:w16sdtfl="http://schemas.microsoft.com/office/word/2024/wordml/sdtformatlock" xmlns:w16se="http://schemas.microsoft.com/office/word/2015/wordml/symex" xmlns:wpg="http://schemas.microsoft.com/office/word/2010/wordprocessingGroup" xmlns:wpi="http://schemas.microsoft.com/office/word/2010/wordprocessingInk" xmlns:wne="http://schemas.microsoft.com/office/word/2006/wordml" xmlns:wps="http://schemas.microsoft.com/office/word/2010/wordprocessingShape" mc:Ignorable="w14 w15 w16se w16cid w16 w16cex w16sdtdh w16sdtfl w16du wp14">
   <w:p>
     <w:pPr>
       <w:pStyle w:val="Footer"/>
@@ -2164,7 +2553,6 @@
               <v:path gradientshapeok="t" o:connecttype="rect"/>
             </v:shapetype>
             <v:shape id="Text Box 6" o:spid="_x0000_s1027" type="#_x0000_t202" alt="-" style="position:absolute;margin-left:0;margin-top:0;width:20.35pt;height:16.6pt;z-index:251668480;visibility:visible;mso-wrap-style:none;mso-wrap-distance-left:0;mso-wrap-distance-top:0;mso-wrap-distance-right:0;mso-wrap-distance-bottom:0;mso-position-horizontal:left;mso-position-horizontal-relative:page;mso-position-vertical:bottom;mso-position-vertical-relative:page;v-text-anchor:bottom" o:gfxdata="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" filled="f" stroked="f">
-              <v:fill o:detectmouseclick="t"/>
               <v:textbox style="mso-fit-shape-to-text:t" inset="20pt,0,0,15pt">
                 <w:txbxContent>
                   <w:p>
@@ -2223,7 +2611,7 @@
 </file>
 
 <file path=word/footer3.xml><?xml version="1.0" encoding="utf-8"?>
-<w:ftr xmlns:wpc="http://schemas.microsoft.com/office/word/2010/wordprocessingCanvas" xmlns:cx="http://schemas.microsoft.com/office/drawing/2014/chartex" xmlns:cx1="http://schemas.microsoft.com/office/drawing/2015/9/8/chartex" xmlns:cx2="http://schemas.microsoft.com/office/drawing/2015/10/21/chartex" xmlns:cx3="http://schemas.microsoft.com/office/drawing/2016/5/9/chartex" xmlns:cx4="http://schemas.microsoft.com/office/drawing/2016/5/10/chartex" xmlns:cx5="http://schemas.microsoft.com/office/drawing/2016/5/11/chartex" xmlns:cx6="http://schemas.microsoft.com/office/drawing/2016/5/12/chartex" xmlns:cx7="http://schemas.microsoft.com/office/drawing/2016/5/13/chartex" xmlns:cx8="http://schemas.microsoft.com/office/drawing/2016/5/14/chartex" xmlns:mc="http://schemas.openxmlformats.org/markup-compatibility/2006" xmlns:aink="http://schemas.microsoft.com/office/drawing/2016/ink" xmlns:am3d="http://schemas.microsoft.com/office/drawing/2017/model3d" xmlns:o="urn:schemas-microsoft-com:office:office" xmlns:oel="http://schemas.microsoft.com/office/2019/extlst" xmlns:r="http://schemas.openxmlformats.org/officeDocument/2006/relationships" xmlns:m="http://schemas.openxmlformats.org/officeDocument/2006/math" xmlns:v="urn:schemas-microsoft-com:vml" xmlns:wp14="http://schemas.microsoft.com/office/word/2010/wordprocessingDrawing" xmlns:wp="http://schemas.openxmlformats.org/drawingml/2006/wordprocessingDrawing" xmlns:w10="urn:schemas-microsoft-com:office:word" xmlns:w="http://schemas.openxmlformats.org/wordprocessingml/2006/main" xmlns:w14="http://schemas.microsoft.com/office/word/2010/wordml" xmlns:w15="http://schemas.microsoft.com/office/word/2012/wordml" xmlns:w16cex="http://schemas.microsoft.com/office/word/2018/wordml/cex" xmlns:w16cid="http://schemas.microsoft.com/office/word/2016/wordml/cid" xmlns:w16="http://schemas.microsoft.com/office/word/2018/wordml" xmlns:w16du="http://schemas.microsoft.com/office/word/2023/wordml/word16du" xmlns:w16sdtdh="http://schemas.microsoft.com/office/word/2020/wordml/sdtdatahash" xmlns:w16se="http://schemas.microsoft.com/office/word/2015/wordml/symex" xmlns:wpg="http://schemas.microsoft.com/office/word/2010/wordprocessingGroup" xmlns:wpi="http://schemas.microsoft.com/office/word/2010/wordprocessingInk" xmlns:wne="http://schemas.microsoft.com/office/word/2006/wordml" xmlns:wps="http://schemas.microsoft.com/office/word/2010/wordprocessingShape" mc:Ignorable="w14 w15 w16se w16cid w16 w16cex w16sdtdh w16du wp14">
+<w:ftr xmlns:wpc="http://schemas.microsoft.com/office/word/2010/wordprocessingCanvas" xmlns:cx="http://schemas.microsoft.com/office/drawing/2014/chartex" xmlns:cx1="http://schemas.microsoft.com/office/drawing/2015/9/8/chartex" xmlns:cx2="http://schemas.microsoft.com/office/drawing/2015/10/21/chartex" xmlns:cx3="http://schemas.microsoft.com/office/drawing/2016/5/9/chartex" xmlns:cx4="http://schemas.microsoft.com/office/drawing/2016/5/10/chartex" xmlns:cx5="http://schemas.microsoft.com/office/drawing/2016/5/11/chartex" xmlns:cx6="http://schemas.microsoft.com/office/drawing/2016/5/12/chartex" xmlns:cx7="http://schemas.microsoft.com/office/drawing/2016/5/13/chartex" xmlns:cx8="http://schemas.microsoft.com/office/drawing/2016/5/14/chartex" xmlns:mc="http://schemas.openxmlformats.org/markup-compatibility/2006" xmlns:aink="http://schemas.microsoft.com/office/drawing/2016/ink" xmlns:am3d="http://schemas.microsoft.com/office/drawing/2017/model3d" xmlns:o="urn:schemas-microsoft-com:office:office" xmlns:oel="http://schemas.microsoft.com/office/2019/extlst" xmlns:r="http://schemas.openxmlformats.org/officeDocument/2006/relationships" xmlns:m="http://schemas.openxmlformats.org/officeDocument/2006/math" xmlns:v="urn:schemas-microsoft-com:vml" xmlns:wp14="http://schemas.microsoft.com/office/word/2010/wordprocessingDrawing" xmlns:wp="http://schemas.openxmlformats.org/drawingml/2006/wordprocessingDrawing" xmlns:w10="urn:schemas-microsoft-com:office:word" xmlns:w="http://schemas.openxmlformats.org/wordprocessingml/2006/main" xmlns:w14="http://schemas.microsoft.com/office/word/2010/wordml" xmlns:w15="http://schemas.microsoft.com/office/word/2012/wordml" xmlns:w16cex="http://schemas.microsoft.com/office/word/2018/wordml/cex" xmlns:w16cid="http://schemas.microsoft.com/office/word/2016/wordml/cid" xmlns:w16="http://schemas.microsoft.com/office/word/2018/wordml" xmlns:w16du="http://schemas.microsoft.com/office/word/2023/wordml/word16du" xmlns:w16sdtdh="http://schemas.microsoft.com/office/word/2020/wordml/sdtdatahash" xmlns:w16sdtfl="http://schemas.microsoft.com/office/word/2024/wordml/sdtformatlock" xmlns:w16se="http://schemas.microsoft.com/office/word/2015/wordml/symex" xmlns:wpg="http://schemas.microsoft.com/office/word/2010/wordprocessingGroup" xmlns:wpi="http://schemas.microsoft.com/office/word/2010/wordprocessingInk" xmlns:wne="http://schemas.microsoft.com/office/word/2006/wordml" xmlns:wps="http://schemas.microsoft.com/office/word/2010/wordprocessingShape" mc:Ignorable="w14 w15 w16se w16cid w16 w16cex w16sdtdh w16sdtfl w16du wp14">
   <w:p>
     <w:pPr>
       <w:pStyle w:val="Footer"/>
@@ -2316,7 +2704,6 @@
               <v:path gradientshapeok="t" o:connecttype="rect"/>
             </v:shapetype>
             <v:shape id="Text Box 4" o:spid="_x0000_s1031" type="#_x0000_t202" alt="-" style="position:absolute;margin-left:0;margin-top:0;width:20.35pt;height:16.6pt;z-index:251666432;visibility:visible;mso-wrap-style:none;mso-wrap-distance-left:0;mso-wrap-distance-top:0;mso-wrap-distance-right:0;mso-wrap-distance-bottom:0;mso-position-horizontal:left;mso-position-horizontal-relative:page;mso-position-vertical:bottom;mso-position-vertical-relative:page;v-text-anchor:bottom" o:gfxdata="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" filled="f" stroked="f">
-              <v:fill o:detectmouseclick="t"/>
               <v:textbox style="mso-fit-shape-to-text:t" inset="20pt,0,0,15pt">
                 <w:txbxContent>
                   <w:p>
@@ -2354,7 +2741,7 @@
 </file>
 
 <file path=word/footnotes.xml><?xml version="1.0" encoding="utf-8"?>
-<w:footnotes xmlns:wpc="http://schemas.microsoft.com/office/word/2010/wordprocessingCanvas" xmlns:cx="http://schemas.microsoft.com/office/drawing/2014/chartex" xmlns:cx1="http://schemas.microsoft.com/office/drawing/2015/9/8/chartex" xmlns:cx2="http://schemas.microsoft.com/office/drawing/2015/10/21/chartex" xmlns:cx3="http://schemas.microsoft.com/office/drawing/2016/5/9/chartex" xmlns:cx4="http://schemas.microsoft.com/office/drawing/2016/5/10/chartex" xmlns:cx5="http://schemas.microsoft.com/office/drawing/2016/5/11/chartex" xmlns:cx6="http://schemas.microsoft.com/office/drawing/2016/5/12/chartex" xmlns:cx7="http://schemas.microsoft.com/office/drawing/2016/5/13/chartex" xmlns:cx8="http://schemas.microsoft.com/office/drawing/2016/5/14/chartex" xmlns:mc="http://schemas.openxmlformats.org/markup-compatibility/2006" xmlns:aink="http://schemas.microsoft.com/office/drawing/2016/ink" xmlns:am3d="http://schemas.microsoft.com/office/drawing/2017/model3d" xmlns:o="urn:schemas-microsoft-com:office:office" xmlns:oel="http://schemas.microsoft.com/office/2019/extlst" xmlns:r="http://schemas.openxmlformats.org/officeDocument/2006/relationships" xmlns:m="http://schemas.openxmlformats.org/officeDocument/2006/math" xmlns:v="urn:schemas-microsoft-com:vml" xmlns:wp14="http://schemas.microsoft.com/office/word/2010/wordprocessingDrawing" xmlns:wp="http://schemas.openxmlformats.org/drawingml/2006/wordprocessingDrawing" xmlns:w10="urn:schemas-microsoft-com:office:word" xmlns:w="http://schemas.openxmlformats.org/wordprocessingml/2006/main" xmlns:w14="http://schemas.microsoft.com/office/word/2010/wordml" xmlns:w15="http://schemas.microsoft.com/office/word/2012/wordml" xmlns:w16cex="http://schemas.microsoft.com/office/word/2018/wordml/cex" xmlns:w16cid="http://schemas.microsoft.com/office/word/2016/wordml/cid" xmlns:w16="http://schemas.microsoft.com/office/word/2018/wordml" xmlns:w16du="http://schemas.microsoft.com/office/word/2023/wordml/word16du" xmlns:w16sdtdh="http://schemas.microsoft.com/office/word/2020/wordml/sdtdatahash" xmlns:w16se="http://schemas.microsoft.com/office/word/2015/wordml/symex" xmlns:wpg="http://schemas.microsoft.com/office/word/2010/wordprocessingGroup" xmlns:wpi="http://schemas.microsoft.com/office/word/2010/wordprocessingInk" xmlns:wne="http://schemas.microsoft.com/office/word/2006/wordml" xmlns:wps="http://schemas.microsoft.com/office/word/2010/wordprocessingShape" mc:Ignorable="w14 w15 w16se w16cid w16 w16cex w16sdtdh w16du wp14">
+<w:footnotes xmlns:wpc="http://schemas.microsoft.com/office/word/2010/wordprocessingCanvas" xmlns:cx="http://schemas.microsoft.com/office/drawing/2014/chartex" xmlns:cx1="http://schemas.microsoft.com/office/drawing/2015/9/8/chartex" xmlns:cx2="http://schemas.microsoft.com/office/drawing/2015/10/21/chartex" xmlns:cx3="http://schemas.microsoft.com/office/drawing/2016/5/9/chartex" xmlns:cx4="http://schemas.microsoft.com/office/drawing/2016/5/10/chartex" xmlns:cx5="http://schemas.microsoft.com/office/drawing/2016/5/11/chartex" xmlns:cx6="http://schemas.microsoft.com/office/drawing/2016/5/12/chartex" xmlns:cx7="http://schemas.microsoft.com/office/drawing/2016/5/13/chartex" xmlns:cx8="http://schemas.microsoft.com/office/drawing/2016/5/14/chartex" xmlns:mc="http://schemas.openxmlformats.org/markup-compatibility/2006" xmlns:aink="http://schemas.microsoft.com/office/drawing/2016/ink" xmlns:am3d="http://schemas.microsoft.com/office/drawing/2017/model3d" xmlns:o="urn:schemas-microsoft-com:office:office" xmlns:oel="http://schemas.microsoft.com/office/2019/extlst" xmlns:r="http://schemas.openxmlformats.org/officeDocument/2006/relationships" xmlns:m="http://schemas.openxmlformats.org/officeDocument/2006/math" xmlns:v="urn:schemas-microsoft-com:vml" xmlns:wp14="http://schemas.microsoft.com/office/word/2010/wordprocessingDrawing" xmlns:wp="http://schemas.openxmlformats.org/drawingml/2006/wordprocessingDrawing" xmlns:w10="urn:schemas-microsoft-com:office:word" xmlns:w="http://schemas.openxmlformats.org/wordprocessingml/2006/main" xmlns:w14="http://schemas.microsoft.com/office/word/2010/wordml" xmlns:w15="http://schemas.microsoft.com/office/word/2012/wordml" xmlns:w16cex="http://schemas.microsoft.com/office/word/2018/wordml/cex" xmlns:w16cid="http://schemas.microsoft.com/office/word/2016/wordml/cid" xmlns:w16="http://schemas.microsoft.com/office/word/2018/wordml" xmlns:w16du="http://schemas.microsoft.com/office/word/2023/wordml/word16du" xmlns:w16sdtdh="http://schemas.microsoft.com/office/word/2020/wordml/sdtdatahash" xmlns:w16sdtfl="http://schemas.microsoft.com/office/word/2024/wordml/sdtformatlock" xmlns:w16se="http://schemas.microsoft.com/office/word/2015/wordml/symex" xmlns:wpg="http://schemas.microsoft.com/office/word/2010/wordprocessingGroup" xmlns:wpi="http://schemas.microsoft.com/office/word/2010/wordprocessingInk" xmlns:wne="http://schemas.microsoft.com/office/word/2006/wordml" xmlns:wps="http://schemas.microsoft.com/office/word/2010/wordprocessingShape" mc:Ignorable="w14 w15 w16se w16cid w16 w16cex w16sdtdh w16sdtfl w16du wp14">
   <w:footnote w:type="separator" w:id="-1">
     <w:p>
       <w:r>
@@ -2373,7 +2760,7 @@
 </file>
 
 <file path=word/header1.xml><?xml version="1.0" encoding="utf-8"?>
-<w:hdr xmlns:wpc="http://schemas.microsoft.com/office/word/2010/wordprocessingCanvas" xmlns:cx="http://schemas.microsoft.com/office/drawing/2014/chartex" xmlns:cx1="http://schemas.microsoft.com/office/drawing/2015/9/8/chartex" xmlns:cx2="http://schemas.microsoft.com/office/drawing/2015/10/21/chartex" xmlns:cx3="http://schemas.microsoft.com/office/drawing/2016/5/9/chartex" xmlns:cx4="http://schemas.microsoft.com/office/drawing/2016/5/10/chartex" xmlns:cx5="http://schemas.microsoft.com/office/drawing/2016/5/11/chartex" xmlns:cx6="http://schemas.microsoft.com/office/drawing/2016/5/12/chartex" xmlns:cx7="http://schemas.microsoft.com/office/drawing/2016/5/13/chartex" xmlns:cx8="http://schemas.microsoft.com/office/drawing/2016/5/14/chartex" xmlns:mc="http://schemas.openxmlformats.org/markup-compatibility/2006" xmlns:aink="http://schemas.microsoft.com/office/drawing/2016/ink" xmlns:am3d="http://schemas.microsoft.com/office/drawing/2017/model3d" xmlns:o="urn:schemas-microsoft-com:office:office" xmlns:oel="http://schemas.microsoft.com/office/2019/extlst" xmlns:r="http://schemas.openxmlformats.org/officeDocument/2006/relationships" xmlns:m="http://schemas.openxmlformats.org/officeDocument/2006/math" xmlns:v="urn:schemas-microsoft-com:vml" xmlns:wp14="http://schemas.microsoft.com/office/word/2010/wordprocessingDrawing" xmlns:wp="http://schemas.openxmlformats.org/drawingml/2006/wordprocessingDrawing" xmlns:w10="urn:schemas-microsoft-com:office:word" xmlns:w="http://schemas.openxmlformats.org/wordprocessingml/2006/main" xmlns:w14="http://schemas.microsoft.com/office/word/2010/wordml" xmlns:w15="http://schemas.microsoft.com/office/word/2012/wordml" xmlns:w16cex="http://schemas.microsoft.com/office/word/2018/wordml/cex" xmlns:w16cid="http://schemas.microsoft.com/office/word/2016/wordml/cid" xmlns:w16="http://schemas.microsoft.com/office/word/2018/wordml" xmlns:w16du="http://schemas.microsoft.com/office/word/2023/wordml/word16du" xmlns:w16sdtdh="http://schemas.microsoft.com/office/word/2020/wordml/sdtdatahash" xmlns:w16se="http://schemas.microsoft.com/office/word/2015/wordml/symex" xmlns:wpg="http://schemas.microsoft.com/office/word/2010/wordprocessingGroup" xmlns:wpi="http://schemas.microsoft.com/office/word/2010/wordprocessingInk" xmlns:wne="http://schemas.microsoft.com/office/word/2006/wordml" xmlns:wps="http://schemas.microsoft.com/office/word/2010/wordprocessingShape" mc:Ignorable="w14 w15 w16se w16cid w16 w16cex w16sdtdh w16du wp14">
+<w:hdr xmlns:wpc="http://schemas.microsoft.com/office/word/2010/wordprocessingCanvas" xmlns:cx="http://schemas.microsoft.com/office/drawing/2014/chartex" xmlns:cx1="http://schemas.microsoft.com/office/drawing/2015/9/8/chartex" xmlns:cx2="http://schemas.microsoft.com/office/drawing/2015/10/21/chartex" xmlns:cx3="http://schemas.microsoft.com/office/drawing/2016/5/9/chartex" xmlns:cx4="http://schemas.microsoft.com/office/drawing/2016/5/10/chartex" xmlns:cx5="http://schemas.microsoft.com/office/drawing/2016/5/11/chartex" xmlns:cx6="http://schemas.microsoft.com/office/drawing/2016/5/12/chartex" xmlns:cx7="http://schemas.microsoft.com/office/drawing/2016/5/13/chartex" xmlns:cx8="http://schemas.microsoft.com/office/drawing/2016/5/14/chartex" xmlns:mc="http://schemas.openxmlformats.org/markup-compatibility/2006" xmlns:aink="http://schemas.microsoft.com/office/drawing/2016/ink" xmlns:am3d="http://schemas.microsoft.com/office/drawing/2017/model3d" xmlns:o="urn:schemas-microsoft-com:office:office" xmlns:oel="http://schemas.microsoft.com/office/2019/extlst" xmlns:r="http://schemas.openxmlformats.org/officeDocument/2006/relationships" xmlns:m="http://schemas.openxmlformats.org/officeDocument/2006/math" xmlns:v="urn:schemas-microsoft-com:vml" xmlns:wp14="http://schemas.microsoft.com/office/word/2010/wordprocessingDrawing" xmlns:wp="http://schemas.openxmlformats.org/drawingml/2006/wordprocessingDrawing" xmlns:w10="urn:schemas-microsoft-com:office:word" xmlns:w="http://schemas.openxmlformats.org/wordprocessingml/2006/main" xmlns:w14="http://schemas.microsoft.com/office/word/2010/wordml" xmlns:w15="http://schemas.microsoft.com/office/word/2012/wordml" xmlns:w16cex="http://schemas.microsoft.com/office/word/2018/wordml/cex" xmlns:w16cid="http://schemas.microsoft.com/office/word/2016/wordml/cid" xmlns:w16="http://schemas.microsoft.com/office/word/2018/wordml" xmlns:w16du="http://schemas.microsoft.com/office/word/2023/wordml/word16du" xmlns:w16sdtdh="http://schemas.microsoft.com/office/word/2020/wordml/sdtdatahash" xmlns:w16sdtfl="http://schemas.microsoft.com/office/word/2024/wordml/sdtformatlock" xmlns:w16se="http://schemas.microsoft.com/office/word/2015/wordml/symex" xmlns:wpg="http://schemas.microsoft.com/office/word/2010/wordprocessingGroup" xmlns:wpi="http://schemas.microsoft.com/office/word/2010/wordprocessingInk" xmlns:wne="http://schemas.microsoft.com/office/word/2006/wordml" xmlns:wps="http://schemas.microsoft.com/office/word/2010/wordprocessingShape" mc:Ignorable="w14 w15 w16se w16cid w16 w16cex w16sdtdh w16sdtfl w16du wp14">
   <w:p>
     <w:r>
       <w:rPr>
@@ -2454,7 +2841,7 @@
 </file>
 
 <file path=word/header2.xml><?xml version="1.0" encoding="utf-8"?>
-<w:hdr xmlns:wpc="http://schemas.microsoft.com/office/word/2010/wordprocessingCanvas" xmlns:cx="http://schemas.microsoft.com/office/drawing/2014/chartex" xmlns:cx1="http://schemas.microsoft.com/office/drawing/2015/9/8/chartex" xmlns:cx2="http://schemas.microsoft.com/office/drawing/2015/10/21/chartex" xmlns:cx3="http://schemas.microsoft.com/office/drawing/2016/5/9/chartex" xmlns:cx4="http://schemas.microsoft.com/office/drawing/2016/5/10/chartex" xmlns:cx5="http://schemas.microsoft.com/office/drawing/2016/5/11/chartex" xmlns:cx6="http://schemas.microsoft.com/office/drawing/2016/5/12/chartex" xmlns:cx7="http://schemas.microsoft.com/office/drawing/2016/5/13/chartex" xmlns:cx8="http://schemas.microsoft.com/office/drawing/2016/5/14/chartex" xmlns:mc="http://schemas.openxmlformats.org/markup-compatibility/2006" xmlns:aink="http://schemas.microsoft.com/office/drawing/2016/ink" xmlns:am3d="http://schemas.microsoft.com/office/drawing/2017/model3d" xmlns:o="urn:schemas-microsoft-com:office:office" xmlns:oel="http://schemas.microsoft.com/office/2019/extlst" xmlns:r="http://schemas.openxmlformats.org/officeDocument/2006/relationships" xmlns:m="http://schemas.openxmlformats.org/officeDocument/2006/math" xmlns:v="urn:schemas-microsoft-com:vml" xmlns:wp14="http://schemas.microsoft.com/office/word/2010/wordprocessingDrawing" xmlns:wp="http://schemas.openxmlformats.org/drawingml/2006/wordprocessingDrawing" xmlns:w10="urn:schemas-microsoft-com:office:word" xmlns:w="http://schemas.openxmlformats.org/wordprocessingml/2006/main" xmlns:w14="http://schemas.microsoft.com/office/word/2010/wordml" xmlns:w15="http://schemas.microsoft.com/office/word/2012/wordml" xmlns:w16cex="http://schemas.microsoft.com/office/word/2018/wordml/cex" xmlns:w16cid="http://schemas.microsoft.com/office/word/2016/wordml/cid" xmlns:w16="http://schemas.microsoft.com/office/word/2018/wordml" xmlns:w16du="http://schemas.microsoft.com/office/word/2023/wordml/word16du" xmlns:w16sdtdh="http://schemas.microsoft.com/office/word/2020/wordml/sdtdatahash" xmlns:w16se="http://schemas.microsoft.com/office/word/2015/wordml/symex" xmlns:wpg="http://schemas.microsoft.com/office/word/2010/wordprocessingGroup" xmlns:wpi="http://schemas.microsoft.com/office/word/2010/wordprocessingInk" xmlns:wne="http://schemas.microsoft.com/office/word/2006/wordml" xmlns:wps="http://schemas.microsoft.com/office/word/2010/wordprocessingShape" mc:Ignorable="w14 w15 w16se w16cid w16 w16cex w16sdtdh w16du wp14">
+<w:hdr xmlns:wpc="http://schemas.microsoft.com/office/word/2010/wordprocessingCanvas" xmlns:cx="http://schemas.microsoft.com/office/drawing/2014/chartex" xmlns:cx1="http://schemas.microsoft.com/office/drawing/2015/9/8/chartex" xmlns:cx2="http://schemas.microsoft.com/office/drawing/2015/10/21/chartex" xmlns:cx3="http://schemas.microsoft.com/office/drawing/2016/5/9/chartex" xmlns:cx4="http://schemas.microsoft.com/office/drawing/2016/5/10/chartex" xmlns:cx5="http://schemas.microsoft.com/office/drawing/2016/5/11/chartex" xmlns:cx6="http://schemas.microsoft.com/office/drawing/2016/5/12/chartex" xmlns:cx7="http://schemas.microsoft.com/office/drawing/2016/5/13/chartex" xmlns:cx8="http://schemas.microsoft.com/office/drawing/2016/5/14/chartex" xmlns:mc="http://schemas.openxmlformats.org/markup-compatibility/2006" xmlns:aink="http://schemas.microsoft.com/office/drawing/2016/ink" xmlns:am3d="http://schemas.microsoft.com/office/drawing/2017/model3d" xmlns:o="urn:schemas-microsoft-com:office:office" xmlns:oel="http://schemas.microsoft.com/office/2019/extlst" xmlns:r="http://schemas.openxmlformats.org/officeDocument/2006/relationships" xmlns:m="http://schemas.openxmlformats.org/officeDocument/2006/math" xmlns:v="urn:schemas-microsoft-com:vml" xmlns:wp14="http://schemas.microsoft.com/office/word/2010/wordprocessingDrawing" xmlns:wp="http://schemas.openxmlformats.org/drawingml/2006/wordprocessingDrawing" xmlns:w10="urn:schemas-microsoft-com:office:word" xmlns:w="http://schemas.openxmlformats.org/wordprocessingml/2006/main" xmlns:w14="http://schemas.microsoft.com/office/word/2010/wordml" xmlns:w15="http://schemas.microsoft.com/office/word/2012/wordml" xmlns:w16cex="http://schemas.microsoft.com/office/word/2018/wordml/cex" xmlns:w16cid="http://schemas.microsoft.com/office/word/2016/wordml/cid" xmlns:w16="http://schemas.microsoft.com/office/word/2018/wordml" xmlns:w16du="http://schemas.microsoft.com/office/word/2023/wordml/word16du" xmlns:w16sdtdh="http://schemas.microsoft.com/office/word/2020/wordml/sdtdatahash" xmlns:w16sdtfl="http://schemas.microsoft.com/office/word/2024/wordml/sdtformatlock" xmlns:w16se="http://schemas.microsoft.com/office/word/2015/wordml/symex" xmlns:wpg="http://schemas.microsoft.com/office/word/2010/wordprocessingGroup" xmlns:wpi="http://schemas.microsoft.com/office/word/2010/wordprocessingInk" xmlns:wne="http://schemas.microsoft.com/office/word/2006/wordml" xmlns:wps="http://schemas.microsoft.com/office/word/2010/wordprocessingShape" mc:Ignorable="w14 w15 w16se w16cid w16 w16cex w16sdtdh w16sdtfl w16du wp14">
   <w:p>
     <w:r>
       <w:rPr>
@@ -2665,12 +3052,12 @@
         </mc:Choice>
         <mc:Fallback>
           <w:pict>
-            <v:group w14:anchorId="1475D3E5" id="Group 4" o:spid="_x0000_s1026" alt="Title: Page frame with tab" style="position:absolute;margin-left:0;margin-top:0;width:394.7pt;height:567.5pt;z-index:-251653120;mso-width-percent:941;mso-height-percent:954;mso-position-horizontal:center;mso-position-horizontal-relative:page;mso-position-vertical:center;mso-position-vertical-relative:page;mso-width-percent:941;mso-height-percent:954" coordorigin="1333" coordsize="73152,96012" o:gfxdata="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">
-              <v:shape id="Frame 5" o:spid="_x0000_s1027" style="position:absolute;left:1333;width:73152;height:96012;visibility:visible;mso-wrap-style:square;v-text-anchor:middle" coordsize="7315200,9601200" o:gfxdata="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" path="m,l7315200,r,9601200l,9601200,,xm190488,190488r,9220224l7124712,9410712r,-9220224l190488,190488xe" fillcolor="#e3ab47 [3204]" stroked="f" strokeweight="1pt">
+            <v:group w14:anchorId="1475D3E5" id="Group 4" o:spid="_x0000_s1028" alt="Title: Page frame with tab" style="position:absolute;margin-left:0;margin-top:0;width:394.7pt;height:567.5pt;z-index:-251653120;mso-width-percent:941;mso-height-percent:954;mso-position-horizontal:center;mso-position-horizontal-relative:page;mso-position-vertical:center;mso-position-vertical-relative:page;mso-width-percent:941;mso-height-percent:954" coordorigin="1333" coordsize="73152,96012" o:gfxdata="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">
+              <v:shape id="Frame 5" o:spid="_x0000_s1029" style="position:absolute;left:1333;width:73152;height:96012;visibility:visible;mso-wrap-style:square;v-text-anchor:middle" coordsize="7315200,9601200" o:gfxdata="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" path="m,l7315200,r,9601200l,9601200,,xm190488,190488r,9220224l7124712,9410712r,-9220224l190488,190488xe" fillcolor="#e3ab47 [3204]" stroked="f" strokeweight="1pt">
                 <v:stroke joinstyle="miter"/>
                 <v:path arrowok="t" o:connecttype="custom" o:connectlocs="0,0;7315200,0;7315200,9601200;0,9601200;0,0;190488,190488;190488,9410712;7124712,9410712;7124712,190488;190488,190488" o:connectangles="0,0,0,0,0,0,0,0,0,0"/>
               </v:shape>
-              <v:shape id="Freeform 8" o:spid="_x0000_s1028" style="position:absolute;left:2286;top:4286;width:3581;height:8020;visibility:visible;mso-wrap-style:square;v-text-anchor:top" coordsize="240,528" o:spt="100" o:gfxdata="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" adj="-11796480,,5400" path="m2,l169,r71,246l169,480r-110,l59,528,,480r2,l2,xe" fillcolor="black [3213]" stroked="f" strokeweight="0">
+              <v:shape id="Freeform 8" o:spid="_x0000_s1030" style="position:absolute;left:2286;top:4286;width:3581;height:8020;visibility:visible;mso-wrap-style:square;v-text-anchor:top" coordsize="240,528" o:spt="100" o:gfxdata="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" adj="-11796480,,5400" path="m2,l169,r71,246l169,480r-110,l59,528,,480r2,l2,xe" fillcolor="black [3213]" stroked="f" strokeweight="0">
                 <v:stroke joinstyle="round"/>
                 <v:formulas/>
                 <v:path arrowok="t" o:connecttype="custom" o:connectlocs="2985,0;252190,0;358140,373661;252190,729095;88043,729095;88043,802005;0,729095;2985,729095;2985,0" o:connectangles="0,0,0,0,0,0,0,0,0" textboxrect="0,0,240,528"/>
@@ -2695,7 +3082,7 @@
 </file>
 
 <file path=word/numbering.xml><?xml version="1.0" encoding="utf-8"?>
-<w:numbering xmlns:wpc="http://schemas.microsoft.com/office/word/2010/wordprocessingCanvas" xmlns:cx="http://schemas.microsoft.com/office/drawing/2014/chartex" xmlns:cx1="http://schemas.microsoft.com/office/drawing/2015/9/8/chartex" xmlns:cx2="http://schemas.microsoft.com/office/drawing/2015/10/21/chartex" xmlns:cx3="http://schemas.microsoft.com/office/drawing/2016/5/9/chartex" xmlns:cx4="http://schemas.microsoft.com/office/drawing/2016/5/10/chartex" xmlns:cx5="http://schemas.microsoft.com/office/drawing/2016/5/11/chartex" xmlns:cx6="http://schemas.microsoft.com/office/drawing/2016/5/12/chartex" xmlns:cx7="http://schemas.microsoft.com/office/drawing/2016/5/13/chartex" xmlns:cx8="http://schemas.microsoft.com/office/drawing/2016/5/14/chartex" xmlns:mc="http://schemas.openxmlformats.org/markup-compatibility/2006" xmlns:aink="http://schemas.microsoft.com/office/drawing/2016/ink" xmlns:am3d="http://schemas.microsoft.com/office/drawing/2017/model3d" xmlns:o="urn:schemas-microsoft-com:office:office" xmlns:oel="http://schemas.microsoft.com/office/2019/extlst" xmlns:r="http://schemas.openxmlformats.org/officeDocument/2006/relationships" xmlns:m="http://schemas.openxmlformats.org/officeDocument/2006/math" xmlns:v="urn:schemas-microsoft-com:vml" xmlns:wp14="http://schemas.microsoft.com/office/word/2010/wordprocessingDrawing" xmlns:wp="http://schemas.openxmlformats.org/drawingml/2006/wordprocessingDrawing" xmlns:w10="urn:schemas-microsoft-com:office:word" xmlns:w="http://schemas.openxmlformats.org/wordprocessingml/2006/main" xmlns:w14="http://schemas.microsoft.com/office/word/2010/wordml" xmlns:w15="http://schemas.microsoft.com/office/word/2012/wordml" xmlns:w16cex="http://schemas.microsoft.com/office/word/2018/wordml/cex" xmlns:w16cid="http://schemas.microsoft.com/office/word/2016/wordml/cid" xmlns:w16="http://schemas.microsoft.com/office/word/2018/wordml" xmlns:w16du="http://schemas.microsoft.com/office/word/2023/wordml/word16du" xmlns:w16sdtdh="http://schemas.microsoft.com/office/word/2020/wordml/sdtdatahash" xmlns:w16se="http://schemas.microsoft.com/office/word/2015/wordml/symex" xmlns:wpg="http://schemas.microsoft.com/office/word/2010/wordprocessingGroup" xmlns:wpi="http://schemas.microsoft.com/office/word/2010/wordprocessingInk" xmlns:wne="http://schemas.microsoft.com/office/word/2006/wordml" xmlns:wps="http://schemas.microsoft.com/office/word/2010/wordprocessingShape" mc:Ignorable="w14 w15 w16se w16cid w16 w16cex w16sdtdh w16du wp14">
+<w:numbering xmlns:wpc="http://schemas.microsoft.com/office/word/2010/wordprocessingCanvas" xmlns:cx="http://schemas.microsoft.com/office/drawing/2014/chartex" xmlns:cx1="http://schemas.microsoft.com/office/drawing/2015/9/8/chartex" xmlns:cx2="http://schemas.microsoft.com/office/drawing/2015/10/21/chartex" xmlns:cx3="http://schemas.microsoft.com/office/drawing/2016/5/9/chartex" xmlns:cx4="http://schemas.microsoft.com/office/drawing/2016/5/10/chartex" xmlns:cx5="http://schemas.microsoft.com/office/drawing/2016/5/11/chartex" xmlns:cx6="http://schemas.microsoft.com/office/drawing/2016/5/12/chartex" xmlns:cx7="http://schemas.microsoft.com/office/drawing/2016/5/13/chartex" xmlns:cx8="http://schemas.microsoft.com/office/drawing/2016/5/14/chartex" xmlns:mc="http://schemas.openxmlformats.org/markup-compatibility/2006" xmlns:aink="http://schemas.microsoft.com/office/drawing/2016/ink" xmlns:am3d="http://schemas.microsoft.com/office/drawing/2017/model3d" xmlns:o="urn:schemas-microsoft-com:office:office" xmlns:oel="http://schemas.microsoft.com/office/2019/extlst" xmlns:r="http://schemas.openxmlformats.org/officeDocument/2006/relationships" xmlns:m="http://schemas.openxmlformats.org/officeDocument/2006/math" xmlns:v="urn:schemas-microsoft-com:vml" xmlns:wp14="http://schemas.microsoft.com/office/word/2010/wordprocessingDrawing" xmlns:wp="http://schemas.openxmlformats.org/drawingml/2006/wordprocessingDrawing" xmlns:w10="urn:schemas-microsoft-com:office:word" xmlns:w="http://schemas.openxmlformats.org/wordprocessingml/2006/main" xmlns:w14="http://schemas.microsoft.com/office/word/2010/wordml" xmlns:w15="http://schemas.microsoft.com/office/word/2012/wordml" xmlns:w16cex="http://schemas.microsoft.com/office/word/2018/wordml/cex" xmlns:w16cid="http://schemas.microsoft.com/office/word/2016/wordml/cid" xmlns:w16="http://schemas.microsoft.com/office/word/2018/wordml" xmlns:w16du="http://schemas.microsoft.com/office/word/2023/wordml/word16du" xmlns:w16sdtdh="http://schemas.microsoft.com/office/word/2020/wordml/sdtdatahash" xmlns:w16sdtfl="http://schemas.microsoft.com/office/word/2024/wordml/sdtformatlock" xmlns:w16se="http://schemas.microsoft.com/office/word/2015/wordml/symex" xmlns:wpg="http://schemas.microsoft.com/office/word/2010/wordprocessingGroup" xmlns:wpi="http://schemas.microsoft.com/office/word/2010/wordprocessingInk" xmlns:wne="http://schemas.microsoft.com/office/word/2006/wordml" xmlns:wps="http://schemas.microsoft.com/office/word/2010/wordprocessingShape" mc:Ignorable="w14 w15 w16se w16cid w16 w16cex w16sdtdh w16sdtfl w16du wp14">
   <w:abstractNum w:abstractNumId="0" w15:restartNumberingAfterBreak="0">
     <w:nsid w:val="FFFFFF7C"/>
     <w:multiLevelType w:val="singleLevel"/>
@@ -3112,6 +3499,120 @@
     </w:lvl>
   </w:abstractNum>
   <w:abstractNum w:abstractNumId="12" w15:restartNumberingAfterBreak="0">
+    <w:nsid w:val="08EE55DA"/>
+    <w:multiLevelType w:val="hybridMultilevel"/>
+    <w:tmpl w:val="A39E5B44"/>
+    <w:lvl w:ilvl="0" w:tplc="B24CB166">
+      <w:start w:val="1"/>
+      <w:numFmt w:val="bullet"/>
+      <w:lvlText w:val=""/>
+      <w:lvlJc w:val="left"/>
+      <w:pPr>
+        <w:ind w:left="732" w:hanging="360"/>
+      </w:pPr>
+      <w:rPr>
+        <w:rFonts w:ascii="Symbol" w:hAnsi="Symbol" w:hint="default"/>
+        <w:color w:val="7F7F7F" w:themeColor="text1" w:themeTint="80"/>
+      </w:rPr>
+    </w:lvl>
+    <w:lvl w:ilvl="1" w:tplc="04090003" w:tentative="1">
+      <w:start w:val="1"/>
+      <w:numFmt w:val="bullet"/>
+      <w:lvlText w:val="o"/>
+      <w:lvlJc w:val="left"/>
+      <w:pPr>
+        <w:ind w:left="1440" w:hanging="360"/>
+      </w:pPr>
+      <w:rPr>
+        <w:rFonts w:ascii="Courier New" w:hAnsi="Courier New" w:cs="Courier New" w:hint="default"/>
+      </w:rPr>
+    </w:lvl>
+    <w:lvl w:ilvl="2" w:tplc="04090005" w:tentative="1">
+      <w:start w:val="1"/>
+      <w:numFmt w:val="bullet"/>
+      <w:lvlText w:val=""/>
+      <w:lvlJc w:val="left"/>
+      <w:pPr>
+        <w:ind w:left="2160" w:hanging="360"/>
+      </w:pPr>
+      <w:rPr>
+        <w:rFonts w:ascii="Wingdings" w:hAnsi="Wingdings" w:hint="default"/>
+      </w:rPr>
+    </w:lvl>
+    <w:lvl w:ilvl="3" w:tplc="04090001" w:tentative="1">
+      <w:start w:val="1"/>
+      <w:numFmt w:val="bullet"/>
+      <w:lvlText w:val=""/>
+      <w:lvlJc w:val="left"/>
+      <w:pPr>
+        <w:ind w:left="2880" w:hanging="360"/>
+      </w:pPr>
+      <w:rPr>
+        <w:rFonts w:ascii="Symbol" w:hAnsi="Symbol" w:hint="default"/>
+      </w:rPr>
+    </w:lvl>
+    <w:lvl w:ilvl="4" w:tplc="04090003" w:tentative="1">
+      <w:start w:val="1"/>
+      <w:numFmt w:val="bullet"/>
+      <w:lvlText w:val="o"/>
+      <w:lvlJc w:val="left"/>
+      <w:pPr>
+        <w:ind w:left="3600" w:hanging="360"/>
+      </w:pPr>
+      <w:rPr>
+        <w:rFonts w:ascii="Courier New" w:hAnsi="Courier New" w:cs="Courier New" w:hint="default"/>
+      </w:rPr>
+    </w:lvl>
+    <w:lvl w:ilvl="5" w:tplc="04090005" w:tentative="1">
+      <w:start w:val="1"/>
+      <w:numFmt w:val="bullet"/>
+      <w:lvlText w:val=""/>
+      <w:lvlJc w:val="left"/>
+      <w:pPr>
+        <w:ind w:left="4320" w:hanging="360"/>
+      </w:pPr>
+      <w:rPr>
+        <w:rFonts w:ascii="Wingdings" w:hAnsi="Wingdings" w:hint="default"/>
+      </w:rPr>
+    </w:lvl>
+    <w:lvl w:ilvl="6" w:tplc="04090001" w:tentative="1">
+      <w:start w:val="1"/>
+      <w:numFmt w:val="bullet"/>
+      <w:lvlText w:val=""/>
+      <w:lvlJc w:val="left"/>
+      <w:pPr>
+        <w:ind w:left="5040" w:hanging="360"/>
+      </w:pPr>
+      <w:rPr>
+        <w:rFonts w:ascii="Symbol" w:hAnsi="Symbol" w:hint="default"/>
+      </w:rPr>
+    </w:lvl>
+    <w:lvl w:ilvl="7" w:tplc="04090003" w:tentative="1">
+      <w:start w:val="1"/>
+      <w:numFmt w:val="bullet"/>
+      <w:lvlText w:val="o"/>
+      <w:lvlJc w:val="left"/>
+      <w:pPr>
+        <w:ind w:left="5760" w:hanging="360"/>
+      </w:pPr>
+      <w:rPr>
+        <w:rFonts w:ascii="Courier New" w:hAnsi="Courier New" w:cs="Courier New" w:hint="default"/>
+      </w:rPr>
+    </w:lvl>
+    <w:lvl w:ilvl="8" w:tplc="04090005" w:tentative="1">
+      <w:start w:val="1"/>
+      <w:numFmt w:val="bullet"/>
+      <w:lvlText w:val=""/>
+      <w:lvlJc w:val="left"/>
+      <w:pPr>
+        <w:ind w:left="6480" w:hanging="360"/>
+      </w:pPr>
+      <w:rPr>
+        <w:rFonts w:ascii="Wingdings" w:hAnsi="Wingdings" w:hint="default"/>
+      </w:rPr>
+    </w:lvl>
+  </w:abstractNum>
+  <w:abstractNum w:abstractNumId="13" w15:restartNumberingAfterBreak="0">
     <w:nsid w:val="0FBB1DBD"/>
     <w:multiLevelType w:val="hybridMultilevel"/>
     <w:tmpl w:val="5D9A5EFC"/>
@@ -3223,7 +3724,7 @@
       </w:rPr>
     </w:lvl>
   </w:abstractNum>
-  <w:abstractNum w:abstractNumId="13" w15:restartNumberingAfterBreak="0">
+  <w:abstractNum w:abstractNumId="14" w15:restartNumberingAfterBreak="0">
     <w:nsid w:val="12366419"/>
     <w:multiLevelType w:val="hybridMultilevel"/>
     <w:tmpl w:val="AC56CE1A"/>
@@ -3337,7 +3838,7 @@
       </w:rPr>
     </w:lvl>
   </w:abstractNum>
-  <w:abstractNum w:abstractNumId="14" w15:restartNumberingAfterBreak="0">
+  <w:abstractNum w:abstractNumId="15" w15:restartNumberingAfterBreak="0">
     <w:nsid w:val="2CC94471"/>
     <w:multiLevelType w:val="hybridMultilevel"/>
     <w:tmpl w:val="C2E41B0E"/>
@@ -3451,7 +3952,7 @@
       </w:rPr>
     </w:lvl>
   </w:abstractNum>
-  <w:abstractNum w:abstractNumId="15" w15:restartNumberingAfterBreak="0">
+  <w:abstractNum w:abstractNumId="16" w15:restartNumberingAfterBreak="0">
     <w:nsid w:val="2DB368C6"/>
     <w:multiLevelType w:val="hybridMultilevel"/>
     <w:tmpl w:val="7AD6ED4C"/>
@@ -3565,7 +4066,121 @@
       </w:rPr>
     </w:lvl>
   </w:abstractNum>
-  <w:abstractNum w:abstractNumId="16" w15:restartNumberingAfterBreak="0">
+  <w:abstractNum w:abstractNumId="17" w15:restartNumberingAfterBreak="0">
+    <w:nsid w:val="391A4866"/>
+    <w:multiLevelType w:val="hybridMultilevel"/>
+    <w:tmpl w:val="6BC6EB44"/>
+    <w:lvl w:ilvl="0" w:tplc="139EEE70">
+      <w:start w:val="1"/>
+      <w:numFmt w:val="bullet"/>
+      <w:lvlText w:val=""/>
+      <w:lvlJc w:val="left"/>
+      <w:pPr>
+        <w:ind w:left="732" w:hanging="360"/>
+      </w:pPr>
+      <w:rPr>
+        <w:rFonts w:ascii="Symbol" w:hAnsi="Symbol" w:hint="default"/>
+        <w:color w:val="000000" w:themeColor="text1"/>
+      </w:rPr>
+    </w:lvl>
+    <w:lvl w:ilvl="1" w:tplc="08090005">
+      <w:start w:val="1"/>
+      <w:numFmt w:val="bullet"/>
+      <w:lvlText w:val=""/>
+      <w:lvlJc w:val="left"/>
+      <w:pPr>
+        <w:ind w:left="1440" w:hanging="360"/>
+      </w:pPr>
+      <w:rPr>
+        <w:rFonts w:ascii="Wingdings" w:hAnsi="Wingdings" w:hint="default"/>
+      </w:rPr>
+    </w:lvl>
+    <w:lvl w:ilvl="2" w:tplc="04090005" w:tentative="1">
+      <w:start w:val="1"/>
+      <w:numFmt w:val="bullet"/>
+      <w:lvlText w:val=""/>
+      <w:lvlJc w:val="left"/>
+      <w:pPr>
+        <w:ind w:left="2160" w:hanging="360"/>
+      </w:pPr>
+      <w:rPr>
+        <w:rFonts w:ascii="Wingdings" w:hAnsi="Wingdings" w:hint="default"/>
+      </w:rPr>
+    </w:lvl>
+    <w:lvl w:ilvl="3" w:tplc="04090001" w:tentative="1">
+      <w:start w:val="1"/>
+      <w:numFmt w:val="bullet"/>
+      <w:lvlText w:val=""/>
+      <w:lvlJc w:val="left"/>
+      <w:pPr>
+        <w:ind w:left="2880" w:hanging="360"/>
+      </w:pPr>
+      <w:rPr>
+        <w:rFonts w:ascii="Symbol" w:hAnsi="Symbol" w:hint="default"/>
+      </w:rPr>
+    </w:lvl>
+    <w:lvl w:ilvl="4" w:tplc="04090003" w:tentative="1">
+      <w:start w:val="1"/>
+      <w:numFmt w:val="bullet"/>
+      <w:lvlText w:val="o"/>
+      <w:lvlJc w:val="left"/>
+      <w:pPr>
+        <w:ind w:left="3600" w:hanging="360"/>
+      </w:pPr>
+      <w:rPr>
+        <w:rFonts w:ascii="Courier New" w:hAnsi="Courier New" w:cs="Courier New" w:hint="default"/>
+      </w:rPr>
+    </w:lvl>
+    <w:lvl w:ilvl="5" w:tplc="04090005" w:tentative="1">
+      <w:start w:val="1"/>
+      <w:numFmt w:val="bullet"/>
+      <w:lvlText w:val=""/>
+      <w:lvlJc w:val="left"/>
+      <w:pPr>
+        <w:ind w:left="4320" w:hanging="360"/>
+      </w:pPr>
+      <w:rPr>
+        <w:rFonts w:ascii="Wingdings" w:hAnsi="Wingdings" w:hint="default"/>
+      </w:rPr>
+    </w:lvl>
+    <w:lvl w:ilvl="6" w:tplc="04090001" w:tentative="1">
+      <w:start w:val="1"/>
+      <w:numFmt w:val="bullet"/>
+      <w:lvlText w:val=""/>
+      <w:lvlJc w:val="left"/>
+      <w:pPr>
+        <w:ind w:left="5040" w:hanging="360"/>
+      </w:pPr>
+      <w:rPr>
+        <w:rFonts w:ascii="Symbol" w:hAnsi="Symbol" w:hint="default"/>
+      </w:rPr>
+    </w:lvl>
+    <w:lvl w:ilvl="7" w:tplc="04090003" w:tentative="1">
+      <w:start w:val="1"/>
+      <w:numFmt w:val="bullet"/>
+      <w:lvlText w:val="o"/>
+      <w:lvlJc w:val="left"/>
+      <w:pPr>
+        <w:ind w:left="5760" w:hanging="360"/>
+      </w:pPr>
+      <w:rPr>
+        <w:rFonts w:ascii="Courier New" w:hAnsi="Courier New" w:cs="Courier New" w:hint="default"/>
+      </w:rPr>
+    </w:lvl>
+    <w:lvl w:ilvl="8" w:tplc="04090005" w:tentative="1">
+      <w:start w:val="1"/>
+      <w:numFmt w:val="bullet"/>
+      <w:lvlText w:val=""/>
+      <w:lvlJc w:val="left"/>
+      <w:pPr>
+        <w:ind w:left="6480" w:hanging="360"/>
+      </w:pPr>
+      <w:rPr>
+        <w:rFonts w:ascii="Wingdings" w:hAnsi="Wingdings" w:hint="default"/>
+      </w:rPr>
+    </w:lvl>
+  </w:abstractNum>
+  <w:abstractNum w:abstractNumId="18" w15:restartNumberingAfterBreak="0">
     <w:nsid w:val="3C3A4E7D"/>
     <w:multiLevelType w:val="hybridMultilevel"/>
     <w:tmpl w:val="C54A492C"/>
@@ -3677,7 +4292,7 @@
       </w:rPr>
     </w:lvl>
   </w:abstractNum>
-  <w:abstractNum w:abstractNumId="17" w15:restartNumberingAfterBreak="0">
+  <w:abstractNum w:abstractNumId="19" w15:restartNumberingAfterBreak="0">
     <w:nsid w:val="454416C3"/>
     <w:multiLevelType w:val="hybridMultilevel"/>
     <w:tmpl w:val="09A2C8C4"/>
@@ -3793,7 +4408,7 @@
       </w:rPr>
     </w:lvl>
   </w:abstractNum>
-  <w:abstractNum w:abstractNumId="18" w15:restartNumberingAfterBreak="0">
+  <w:abstractNum w:abstractNumId="20" w15:restartNumberingAfterBreak="0">
     <w:nsid w:val="64C11E19"/>
     <w:multiLevelType w:val="hybridMultilevel"/>
     <w:tmpl w:val="D2C2E538"/>
@@ -3907,7 +4522,7 @@
       </w:rPr>
     </w:lvl>
   </w:abstractNum>
-  <w:abstractNum w:abstractNumId="19" w15:restartNumberingAfterBreak="0">
+  <w:abstractNum w:abstractNumId="21" w15:restartNumberingAfterBreak="0">
     <w:nsid w:val="65454655"/>
     <w:multiLevelType w:val="hybridMultilevel"/>
     <w:tmpl w:val="7AB01E5C"/>
@@ -3997,7 +4612,7 @@
       </w:pPr>
     </w:lvl>
   </w:abstractNum>
-  <w:abstractNum w:abstractNumId="20" w15:restartNumberingAfterBreak="0">
+  <w:abstractNum w:abstractNumId="22" w15:restartNumberingAfterBreak="0">
     <w:nsid w:val="76AF70AC"/>
     <w:multiLevelType w:val="hybridMultilevel"/>
     <w:tmpl w:val="41B8ADE4"/>
@@ -4018,7 +4633,7 @@
       <w:lvlText w:val=""/>
       <w:lvlJc w:val="left"/>
       <w:pPr>
-        <w:ind w:left="1440" w:hanging="360"/>
+        <w:ind w:left="1350" w:hanging="360"/>
       </w:pPr>
       <w:rPr>
         <w:rFonts w:ascii="Wingdings" w:hAnsi="Wingdings" w:hint="default"/>
@@ -4113,10 +4728,10 @@
     <w:abstractNumId w:val="9"/>
   </w:num>
   <w:num w:numId="2" w16cid:durableId="785387087">
-    <w:abstractNumId w:val="17"/>
+    <w:abstractNumId w:val="19"/>
   </w:num>
   <w:num w:numId="3" w16cid:durableId="839854292">
-    <w:abstractNumId w:val="13"/>
+    <w:abstractNumId w:val="14"/>
   </w:num>
   <w:num w:numId="4" w16cid:durableId="657882702">
     <w:abstractNumId w:val="7"/>
@@ -4146,25 +4761,25 @@
     <w:abstractNumId w:val="0"/>
   </w:num>
   <w:num w:numId="13" w16cid:durableId="1601909807">
-    <w:abstractNumId w:val="19"/>
+    <w:abstractNumId w:val="21"/>
   </w:num>
   <w:num w:numId="14" w16cid:durableId="61291337">
-    <w:abstractNumId w:val="14"/>
+    <w:abstractNumId w:val="15"/>
   </w:num>
   <w:num w:numId="15" w16cid:durableId="1356924069">
-    <w:abstractNumId w:val="12"/>
+    <w:abstractNumId w:val="13"/>
   </w:num>
   <w:num w:numId="16" w16cid:durableId="1413314740">
+    <w:abstractNumId w:val="22"/>
+  </w:num>
+  <w:num w:numId="17" w16cid:durableId="937640712">
+    <w:abstractNumId w:val="18"/>
+  </w:num>
+  <w:num w:numId="18" w16cid:durableId="283734246">
     <w:abstractNumId w:val="20"/>
   </w:num>
-  <w:num w:numId="17" w16cid:durableId="937640712">
+  <w:num w:numId="19" w16cid:durableId="1611085564">
     <w:abstractNumId w:val="16"/>
-  </w:num>
-  <w:num w:numId="18" w16cid:durableId="283734246">
-    <w:abstractNumId w:val="18"/>
-  </w:num>
-  <w:num w:numId="19" w16cid:durableId="1611085564">
-    <w:abstractNumId w:val="15"/>
   </w:num>
   <w:num w:numId="20" w16cid:durableId="289631612">
     <w:abstractNumId w:val="11"/>
@@ -4172,11 +4787,17 @@
   <w:num w:numId="21" w16cid:durableId="199319478">
     <w:abstractNumId w:val="10"/>
   </w:num>
+  <w:num w:numId="22" w16cid:durableId="1859351906">
+    <w:abstractNumId w:val="12"/>
+  </w:num>
+  <w:num w:numId="23" w16cid:durableId="302783570">
+    <w:abstractNumId w:val="17"/>
+  </w:num>
 </w:numbering>
 </file>
 
 <file path=word/styles.xml><?xml version="1.0" encoding="utf-8"?>
-<w:styles xmlns:mc="http://schemas.openxmlformats.org/markup-compatibility/2006" xmlns:r="http://schemas.openxmlformats.org/officeDocument/2006/relationships" xmlns:w="http://schemas.openxmlformats.org/wordprocessingml/2006/main" xmlns:w14="http://schemas.microsoft.com/office/word/2010/wordml" xmlns:w15="http://schemas.microsoft.com/office/word/2012/wordml" xmlns:w16cex="http://schemas.microsoft.com/office/word/2018/wordml/cex" xmlns:w16cid="http://schemas.microsoft.com/office/word/2016/wordml/cid" xmlns:w16="http://schemas.microsoft.com/office/word/2018/wordml" xmlns:w16du="http://schemas.microsoft.com/office/word/2023/wordml/word16du" xmlns:w16sdtdh="http://schemas.microsoft.com/office/word/2020/wordml/sdtdatahash" xmlns:w16se="http://schemas.microsoft.com/office/word/2015/wordml/symex" mc:Ignorable="w14 w15 w16se w16cid w16 w16cex w16sdtdh w16du">
+<w:styles xmlns:mc="http://schemas.openxmlformats.org/markup-compatibility/2006" xmlns:r="http://schemas.openxmlformats.org/officeDocument/2006/relationships" xmlns:w="http://schemas.openxmlformats.org/wordprocessingml/2006/main" xmlns:w14="http://schemas.microsoft.com/office/word/2010/wordml" xmlns:w15="http://schemas.microsoft.com/office/word/2012/wordml" xmlns:w16cex="http://schemas.microsoft.com/office/word/2018/wordml/cex" xmlns:w16cid="http://schemas.microsoft.com/office/word/2016/wordml/cid" xmlns:w16="http://schemas.microsoft.com/office/word/2018/wordml" xmlns:w16du="http://schemas.microsoft.com/office/word/2023/wordml/word16du" xmlns:w16sdtdh="http://schemas.microsoft.com/office/word/2020/wordml/sdtdatahash" xmlns:w16sdtfl="http://schemas.microsoft.com/office/word/2024/wordml/sdtformatlock" xmlns:w16se="http://schemas.microsoft.com/office/word/2015/wordml/symex" mc:Ignorable="w14 w15 w16se w16cid w16 w16cex w16sdtdh w16sdtfl w16du">
   <w:docDefaults>
     <w:rPrDefault>
       <w:rPr>
@@ -5722,7 +6343,7 @@
 </file>
 
 <file path=word/glossary/document.xml><?xml version="1.0" encoding="utf-8"?>
-<w:glossaryDocument xmlns:wpc="http://schemas.microsoft.com/office/word/2010/wordprocessingCanvas" xmlns:cx="http://schemas.microsoft.com/office/drawing/2014/chartex" xmlns:cx1="http://schemas.microsoft.com/office/drawing/2015/9/8/chartex" xmlns:cx2="http://schemas.microsoft.com/office/drawing/2015/10/21/chartex" xmlns:cx3="http://schemas.microsoft.com/office/drawing/2016/5/9/chartex" xmlns:cx4="http://schemas.microsoft.com/office/drawing/2016/5/10/chartex" xmlns:cx5="http://schemas.microsoft.com/office/drawing/2016/5/11/chartex" xmlns:cx6="http://schemas.microsoft.com/office/drawing/2016/5/12/chartex" xmlns:cx7="http://schemas.microsoft.com/office/drawing/2016/5/13/chartex" xmlns:cx8="http://schemas.microsoft.com/office/drawing/2016/5/14/chartex" xmlns:mc="http://schemas.openxmlformats.org/markup-compatibility/2006" xmlns:aink="http://schemas.microsoft.com/office/drawing/2016/ink" xmlns:am3d="http://schemas.microsoft.com/office/drawing/2017/model3d" xmlns:o="urn:schemas-microsoft-com:office:office" xmlns:oel="http://schemas.microsoft.com/office/2019/extlst" xmlns:r="http://schemas.openxmlformats.org/officeDocument/2006/relationships" xmlns:m="http://schemas.openxmlformats.org/officeDocument/2006/math" xmlns:v="urn:schemas-microsoft-com:vml" xmlns:wp14="http://schemas.microsoft.com/office/word/2010/wordprocessingDrawing" xmlns:wp="http://schemas.openxmlformats.org/drawingml/2006/wordprocessingDrawing" xmlns:w10="urn:schemas-microsoft-com:office:word" xmlns:w="http://schemas.openxmlformats.org/wordprocessingml/2006/main" xmlns:w14="http://schemas.microsoft.com/office/word/2010/wordml" xmlns:w15="http://schemas.microsoft.com/office/word/2012/wordml" xmlns:w16cex="http://schemas.microsoft.com/office/word/2018/wordml/cex" xmlns:w16cid="http://schemas.microsoft.com/office/word/2016/wordml/cid" xmlns:w16="http://schemas.microsoft.com/office/word/2018/wordml" xmlns:w16du="http://schemas.microsoft.com/office/word/2023/wordml/word16du" xmlns:w16sdtdh="http://schemas.microsoft.com/office/word/2020/wordml/sdtdatahash" xmlns:w16se="http://schemas.microsoft.com/office/word/2015/wordml/symex" xmlns:wpg="http://schemas.microsoft.com/office/word/2010/wordprocessingGroup" xmlns:wpi="http://schemas.microsoft.com/office/word/2010/wordprocessingInk" xmlns:wne="http://schemas.microsoft.com/office/word/2006/wordml" xmlns:wps="http://schemas.microsoft.com/office/word/2010/wordprocessingShape" mc:Ignorable="w14 w15 w16se w16cid w16 w16cex w16sdtdh w16du wp14">
+<w:glossaryDocument xmlns:wpc="http://schemas.microsoft.com/office/word/2010/wordprocessingCanvas" xmlns:cx="http://schemas.microsoft.com/office/drawing/2014/chartex" xmlns:cx1="http://schemas.microsoft.com/office/drawing/2015/9/8/chartex" xmlns:cx2="http://schemas.microsoft.com/office/drawing/2015/10/21/chartex" xmlns:cx3="http://schemas.microsoft.com/office/drawing/2016/5/9/chartex" xmlns:cx4="http://schemas.microsoft.com/office/drawing/2016/5/10/chartex" xmlns:cx5="http://schemas.microsoft.com/office/drawing/2016/5/11/chartex" xmlns:cx6="http://schemas.microsoft.com/office/drawing/2016/5/12/chartex" xmlns:cx7="http://schemas.microsoft.com/office/drawing/2016/5/13/chartex" xmlns:cx8="http://schemas.microsoft.com/office/drawing/2016/5/14/chartex" xmlns:mc="http://schemas.openxmlformats.org/markup-compatibility/2006" xmlns:aink="http://schemas.microsoft.com/office/drawing/2016/ink" xmlns:am3d="http://schemas.microsoft.com/office/drawing/2017/model3d" xmlns:o="urn:schemas-microsoft-com:office:office" xmlns:oel="http://schemas.microsoft.com/office/2019/extlst" xmlns:r="http://schemas.openxmlformats.org/officeDocument/2006/relationships" xmlns:m="http://schemas.openxmlformats.org/officeDocument/2006/math" xmlns:v="urn:schemas-microsoft-com:vml" xmlns:wp14="http://schemas.microsoft.com/office/word/2010/wordprocessingDrawing" xmlns:wp="http://schemas.openxmlformats.org/drawingml/2006/wordprocessingDrawing" xmlns:w10="urn:schemas-microsoft-com:office:word" xmlns:w="http://schemas.openxmlformats.org/wordprocessingml/2006/main" xmlns:w14="http://schemas.microsoft.com/office/word/2010/wordml" xmlns:w15="http://schemas.microsoft.com/office/word/2012/wordml" xmlns:w16cex="http://schemas.microsoft.com/office/word/2018/wordml/cex" xmlns:w16cid="http://schemas.microsoft.com/office/word/2016/wordml/cid" xmlns:w16="http://schemas.microsoft.com/office/word/2018/wordml" xmlns:w16du="http://schemas.microsoft.com/office/word/2023/wordml/word16du" xmlns:w16sdtdh="http://schemas.microsoft.com/office/word/2020/wordml/sdtdatahash" xmlns:w16sdtfl="http://schemas.microsoft.com/office/word/2024/wordml/sdtformatlock" xmlns:w16se="http://schemas.microsoft.com/office/word/2015/wordml/symex" xmlns:wpg="http://schemas.microsoft.com/office/word/2010/wordprocessingGroup" xmlns:wpi="http://schemas.microsoft.com/office/word/2010/wordprocessingInk" xmlns:wne="http://schemas.microsoft.com/office/word/2006/wordml" xmlns:wps="http://schemas.microsoft.com/office/word/2010/wordprocessingShape" mc:Ignorable="w14 w15 w16se w16cid w16 w16cex w16sdtdh w16sdtfl w16du wp14">
   <w:docParts>
     <w:docPart>
       <w:docPartPr>
@@ -5781,7 +6402,7 @@
 </file>
 
 <file path=word/glossary/fontTable.xml><?xml version="1.0" encoding="utf-8"?>
-<w:fonts xmlns:mc="http://schemas.openxmlformats.org/markup-compatibility/2006" xmlns:r="http://schemas.openxmlformats.org/officeDocument/2006/relationships" xmlns:w="http://schemas.openxmlformats.org/wordprocessingml/2006/main" xmlns:w14="http://schemas.microsoft.com/office/word/2010/wordml" xmlns:w15="http://schemas.microsoft.com/office/word/2012/wordml" xmlns:w16cex="http://schemas.microsoft.com/office/word/2018/wordml/cex" xmlns:w16cid="http://schemas.microsoft.com/office/word/2016/wordml/cid" xmlns:w16="http://schemas.microsoft.com/office/word/2018/wordml" xmlns:w16du="http://schemas.microsoft.com/office/word/2023/wordml/word16du" xmlns:w16sdtdh="http://schemas.microsoft.com/office/word/2020/wordml/sdtdatahash" xmlns:w16se="http://schemas.microsoft.com/office/word/2015/wordml/symex" mc:Ignorable="w14 w15 w16se w16cid w16 w16cex w16sdtdh w16du">
+<w:fonts xmlns:mc="http://schemas.openxmlformats.org/markup-compatibility/2006" xmlns:r="http://schemas.openxmlformats.org/officeDocument/2006/relationships" xmlns:w="http://schemas.openxmlformats.org/wordprocessingml/2006/main" xmlns:w14="http://schemas.microsoft.com/office/word/2010/wordml" xmlns:w15="http://schemas.microsoft.com/office/word/2012/wordml" xmlns:w16cex="http://schemas.microsoft.com/office/word/2018/wordml/cex" xmlns:w16cid="http://schemas.microsoft.com/office/word/2016/wordml/cid" xmlns:w16="http://schemas.microsoft.com/office/word/2018/wordml" xmlns:w16du="http://schemas.microsoft.com/office/word/2023/wordml/word16du" xmlns:w16sdtdh="http://schemas.microsoft.com/office/word/2020/wordml/sdtdatahash" xmlns:w16sdtfl="http://schemas.microsoft.com/office/word/2024/wordml/sdtformatlock" xmlns:w16se="http://schemas.microsoft.com/office/word/2015/wordml/symex" mc:Ignorable="w14 w15 w16se w16cid w16 w16cex w16sdtdh w16sdtfl w16du">
   <w:font w:name="Symbol">
     <w:panose1 w:val="05050102010706020507"/>
     <w:charset w:val="02"/>
@@ -5842,7 +6463,7 @@
 </file>
 
 <file path=word/glossary/numbering.xml><?xml version="1.0" encoding="utf-8"?>
-<w:numbering xmlns:wpc="http://schemas.microsoft.com/office/word/2010/wordprocessingCanvas" xmlns:cx="http://schemas.microsoft.com/office/drawing/2014/chartex" xmlns:cx1="http://schemas.microsoft.com/office/drawing/2015/9/8/chartex" xmlns:cx2="http://schemas.microsoft.com/office/drawing/2015/10/21/chartex" xmlns:cx3="http://schemas.microsoft.com/office/drawing/2016/5/9/chartex" xmlns:cx4="http://schemas.microsoft.com/office/drawing/2016/5/10/chartex" xmlns:cx5="http://schemas.microsoft.com/office/drawing/2016/5/11/chartex" xmlns:cx6="http://schemas.microsoft.com/office/drawing/2016/5/12/chartex" xmlns:cx7="http://schemas.microsoft.com/office/drawing/2016/5/13/chartex" xmlns:cx8="http://schemas.microsoft.com/office/drawing/2016/5/14/chartex" xmlns:mc="http://schemas.openxmlformats.org/markup-compatibility/2006" xmlns:aink="http://schemas.microsoft.com/office/drawing/2016/ink" xmlns:am3d="http://schemas.microsoft.com/office/drawing/2017/model3d" xmlns:o="urn:schemas-microsoft-com:office:office" xmlns:oel="http://schemas.microsoft.com/office/2019/extlst" xmlns:r="http://schemas.openxmlformats.org/officeDocument/2006/relationships" xmlns:m="http://schemas.openxmlformats.org/officeDocument/2006/math" xmlns:v="urn:schemas-microsoft-com:vml" xmlns:wp14="http://schemas.microsoft.com/office/word/2010/wordprocessingDrawing" xmlns:wp="http://schemas.openxmlformats.org/drawingml/2006/wordprocessingDrawing" xmlns:w10="urn:schemas-microsoft-com:office:word" xmlns:w="http://schemas.openxmlformats.org/wordprocessingml/2006/main" xmlns:w14="http://schemas.microsoft.com/office/word/2010/wordml" xmlns:w15="http://schemas.microsoft.com/office/word/2012/wordml" xmlns:w16cex="http://schemas.microsoft.com/office/word/2018/wordml/cex" xmlns:w16cid="http://schemas.microsoft.com/office/word/2016/wordml/cid" xmlns:w16="http://schemas.microsoft.com/office/word/2018/wordml" xmlns:w16du="http://schemas.microsoft.com/office/word/2023/wordml/word16du" xmlns:w16sdtdh="http://schemas.microsoft.com/office/word/2020/wordml/sdtdatahash" xmlns:w16se="http://schemas.microsoft.com/office/word/2015/wordml/symex" xmlns:wpg="http://schemas.microsoft.com/office/word/2010/wordprocessingGroup" xmlns:wpi="http://schemas.microsoft.com/office/word/2010/wordprocessingInk" xmlns:wne="http://schemas.microsoft.com/office/word/2006/wordml" xmlns:wps="http://schemas.microsoft.com/office/word/2010/wordprocessingShape" mc:Ignorable="w14 w15 w16se w16cid w16 w16cex w16sdtdh w16du wp14">
+<w:numbering xmlns:wpc="http://schemas.microsoft.com/office/word/2010/wordprocessingCanvas" xmlns:cx="http://schemas.microsoft.com/office/drawing/2014/chartex" xmlns:cx1="http://schemas.microsoft.com/office/drawing/2015/9/8/chartex" xmlns:cx2="http://schemas.microsoft.com/office/drawing/2015/10/21/chartex" xmlns:cx3="http://schemas.microsoft.com/office/drawing/2016/5/9/chartex" xmlns:cx4="http://schemas.microsoft.com/office/drawing/2016/5/10/chartex" xmlns:cx5="http://schemas.microsoft.com/office/drawing/2016/5/11/chartex" xmlns:cx6="http://schemas.microsoft.com/office/drawing/2016/5/12/chartex" xmlns:cx7="http://schemas.microsoft.com/office/drawing/2016/5/13/chartex" xmlns:cx8="http://schemas.microsoft.com/office/drawing/2016/5/14/chartex" xmlns:mc="http://schemas.openxmlformats.org/markup-compatibility/2006" xmlns:aink="http://schemas.microsoft.com/office/drawing/2016/ink" xmlns:am3d="http://schemas.microsoft.com/office/drawing/2017/model3d" xmlns:o="urn:schemas-microsoft-com:office:office" xmlns:oel="http://schemas.microsoft.com/office/2019/extlst" xmlns:r="http://schemas.openxmlformats.org/officeDocument/2006/relationships" xmlns:m="http://schemas.openxmlformats.org/officeDocument/2006/math" xmlns:v="urn:schemas-microsoft-com:vml" xmlns:wp14="http://schemas.microsoft.com/office/word/2010/wordprocessingDrawing" xmlns:wp="http://schemas.openxmlformats.org/drawingml/2006/wordprocessingDrawing" xmlns:w10="urn:schemas-microsoft-com:office:word" xmlns:w="http://schemas.openxmlformats.org/wordprocessingml/2006/main" xmlns:w14="http://schemas.microsoft.com/office/word/2010/wordml" xmlns:w15="http://schemas.microsoft.com/office/word/2012/wordml" xmlns:w16cex="http://schemas.microsoft.com/office/word/2018/wordml/cex" xmlns:w16cid="http://schemas.microsoft.com/office/word/2016/wordml/cid" xmlns:w16="http://schemas.microsoft.com/office/word/2018/wordml" xmlns:w16du="http://schemas.microsoft.com/office/word/2023/wordml/word16du" xmlns:w16sdtdh="http://schemas.microsoft.com/office/word/2020/wordml/sdtdatahash" xmlns:w16sdtfl="http://schemas.microsoft.com/office/word/2024/wordml/sdtformatlock" xmlns:w16se="http://schemas.microsoft.com/office/word/2015/wordml/symex" xmlns:wpg="http://schemas.microsoft.com/office/word/2010/wordprocessingGroup" xmlns:wpi="http://schemas.microsoft.com/office/word/2010/wordprocessingInk" xmlns:wne="http://schemas.microsoft.com/office/word/2006/wordml" xmlns:wps="http://schemas.microsoft.com/office/word/2010/wordprocessingShape" mc:Ignorable="w14 w15 w16se w16cid w16 w16cex w16sdtdh w16sdtfl w16du wp14">
   <w:abstractNum w:abstractNumId="0" w15:restartNumberingAfterBreak="0">
     <w:nsid w:val="454416C3"/>
     <w:multiLevelType w:val="hybridMultilevel"/>
@@ -5969,7 +6590,7 @@
 </file>
 
 <file path=word/glossary/settings.xml><?xml version="1.0" encoding="utf-8"?>
-<w:settings xmlns:mc="http://schemas.openxmlformats.org/markup-compatibility/2006" xmlns:o="urn:schemas-microsoft-com:office:office" xmlns:r="http://schemas.openxmlformats.org/officeDocument/2006/relationships" xmlns:m="http://schemas.openxmlformats.org/officeDocument/2006/math" xmlns:v="urn:schemas-microsoft-com:vml" xmlns:w10="urn:schemas-microsoft-com:office:word" xmlns:w="http://schemas.openxmlformats.org/wordprocessingml/2006/main" xmlns:w14="http://schemas.microsoft.com/office/word/2010/wordml" xmlns:w15="http://schemas.microsoft.com/office/word/2012/wordml" xmlns:w16cex="http://schemas.microsoft.com/office/word/2018/wordml/cex" xmlns:w16cid="http://schemas.microsoft.com/office/word/2016/wordml/cid" xmlns:w16="http://schemas.microsoft.com/office/word/2018/wordml" xmlns:w16du="http://schemas.microsoft.com/office/word/2023/wordml/word16du" xmlns:w16sdtdh="http://schemas.microsoft.com/office/word/2020/wordml/sdtdatahash" xmlns:w16se="http://schemas.microsoft.com/office/word/2015/wordml/symex" xmlns:sl="http://schemas.openxmlformats.org/schemaLibrary/2006/main" mc:Ignorable="w14 w15 w16se w16cid w16 w16cex w16sdtdh w16du">
+<w:settings xmlns:mc="http://schemas.openxmlformats.org/markup-compatibility/2006" xmlns:o="urn:schemas-microsoft-com:office:office" xmlns:r="http://schemas.openxmlformats.org/officeDocument/2006/relationships" xmlns:m="http://schemas.openxmlformats.org/officeDocument/2006/math" xmlns:v="urn:schemas-microsoft-com:vml" xmlns:w10="urn:schemas-microsoft-com:office:word" xmlns:w="http://schemas.openxmlformats.org/wordprocessingml/2006/main" xmlns:w14="http://schemas.microsoft.com/office/word/2010/wordml" xmlns:w15="http://schemas.microsoft.com/office/word/2012/wordml" xmlns:w16cex="http://schemas.microsoft.com/office/word/2018/wordml/cex" xmlns:w16cid="http://schemas.microsoft.com/office/word/2016/wordml/cid" xmlns:w16="http://schemas.microsoft.com/office/word/2018/wordml" xmlns:w16du="http://schemas.microsoft.com/office/word/2023/wordml/word16du" xmlns:w16sdtdh="http://schemas.microsoft.com/office/word/2020/wordml/sdtdatahash" xmlns:w16sdtfl="http://schemas.microsoft.com/office/word/2024/wordml/sdtformatlock" xmlns:w16se="http://schemas.microsoft.com/office/word/2015/wordml/symex" xmlns:sl="http://schemas.openxmlformats.org/schemaLibrary/2006/main" mc:Ignorable="w14 w15 w16se w16cid w16 w16cex w16sdtdh w16sdtfl w16du">
   <w:view w:val="normal"/>
   <w:defaultTabStop w:val="720"/>
   <w:characterSpacingControl w:val="doNotCompress"/>
@@ -5985,8 +6606,10 @@
   <w:rsids>
     <w:rsidRoot w:val="00C73C4E"/>
     <w:rsid w:val="000A5E49"/>
+    <w:rsid w:val="001C5459"/>
     <w:rsid w:val="002C5B17"/>
     <w:rsid w:val="00730114"/>
+    <w:rsid w:val="008736BF"/>
     <w:rsid w:val="00A54606"/>
     <w:rsid w:val="00AF2F84"/>
     <w:rsid w:val="00C73C4E"/>
@@ -6014,7 +6637,7 @@
 </file>
 
 <file path=word/glossary/styles.xml><?xml version="1.0" encoding="utf-8"?>
-<w:styles xmlns:mc="http://schemas.openxmlformats.org/markup-compatibility/2006" xmlns:r="http://schemas.openxmlformats.org/officeDocument/2006/relationships" xmlns:w="http://schemas.openxmlformats.org/wordprocessingml/2006/main" xmlns:w14="http://schemas.microsoft.com/office/word/2010/wordml" xmlns:w15="http://schemas.microsoft.com/office/word/2012/wordml" xmlns:w16cex="http://schemas.microsoft.com/office/word/2018/wordml/cex" xmlns:w16cid="http://schemas.microsoft.com/office/word/2016/wordml/cid" xmlns:w16="http://schemas.microsoft.com/office/word/2018/wordml" xmlns:w16du="http://schemas.microsoft.com/office/word/2023/wordml/word16du" xmlns:w16sdtdh="http://schemas.microsoft.com/office/word/2020/wordml/sdtdatahash" xmlns:w16se="http://schemas.microsoft.com/office/word/2015/wordml/symex" mc:Ignorable="w14 w15 w16se w16cid w16 w16cex w16sdtdh w16du">
+<w:styles xmlns:mc="http://schemas.openxmlformats.org/markup-compatibility/2006" xmlns:r="http://schemas.openxmlformats.org/officeDocument/2006/relationships" xmlns:w="http://schemas.openxmlformats.org/wordprocessingml/2006/main" xmlns:w14="http://schemas.microsoft.com/office/word/2010/wordml" xmlns:w15="http://schemas.microsoft.com/office/word/2012/wordml" xmlns:w16cex="http://schemas.microsoft.com/office/word/2018/wordml/cex" xmlns:w16cid="http://schemas.microsoft.com/office/word/2016/wordml/cid" xmlns:w16="http://schemas.microsoft.com/office/word/2018/wordml" xmlns:w16du="http://schemas.microsoft.com/office/word/2023/wordml/word16du" xmlns:w16sdtdh="http://schemas.microsoft.com/office/word/2020/wordml/sdtdatahash" xmlns:w16sdtfl="http://schemas.microsoft.com/office/word/2024/wordml/sdtformatlock" xmlns:w16se="http://schemas.microsoft.com/office/word/2015/wordml/symex" mc:Ignorable="w14 w15 w16se w16cid w16 w16cex w16sdtdh w16sdtfl w16du">
   <w:docDefaults>
     <w:rPrDefault>
       <w:rPr>
@@ -6472,7 +7095,7 @@
 </file>
 
 <file path=word/glossary/webSettings.xml><?xml version="1.0" encoding="utf-8"?>
-<w:webSettings xmlns:mc="http://schemas.openxmlformats.org/markup-compatibility/2006" xmlns:r="http://schemas.openxmlformats.org/officeDocument/2006/relationships" xmlns:w="http://schemas.openxmlformats.org/wordprocessingml/2006/main" xmlns:w14="http://schemas.microsoft.com/office/word/2010/wordml" xmlns:w15="http://schemas.microsoft.com/office/word/2012/wordml" xmlns:w16cex="http://schemas.microsoft.com/office/word/2018/wordml/cex" xmlns:w16cid="http://schemas.microsoft.com/office/word/2016/wordml/cid" xmlns:w16="http://schemas.microsoft.com/office/word/2018/wordml" xmlns:w16du="http://schemas.microsoft.com/office/word/2023/wordml/word16du" xmlns:w16sdtdh="http://schemas.microsoft.com/office/word/2020/wordml/sdtdatahash" xmlns:w16se="http://schemas.microsoft.com/office/word/2015/wordml/symex" mc:Ignorable="w14 w15 w16se w16cid w16 w16cex w16sdtdh w16du">
+<w:webSettings xmlns:mc="http://schemas.openxmlformats.org/markup-compatibility/2006" xmlns:r="http://schemas.openxmlformats.org/officeDocument/2006/relationships" xmlns:w="http://schemas.openxmlformats.org/wordprocessingml/2006/main" xmlns:w14="http://schemas.microsoft.com/office/word/2010/wordml" xmlns:w15="http://schemas.microsoft.com/office/word/2012/wordml" xmlns:w16cex="http://schemas.microsoft.com/office/word/2018/wordml/cex" xmlns:w16cid="http://schemas.microsoft.com/office/word/2016/wordml/cid" xmlns:w16="http://schemas.microsoft.com/office/word/2018/wordml" xmlns:w16du="http://schemas.microsoft.com/office/word/2023/wordml/word16du" xmlns:w16sdtdh="http://schemas.microsoft.com/office/word/2020/wordml/sdtdatahash" xmlns:w16sdtfl="http://schemas.microsoft.com/office/word/2024/wordml/sdtformatlock" xmlns:w16se="http://schemas.microsoft.com/office/word/2015/wordml/symex" mc:Ignorable="w14 w15 w16se w16cid w16 w16cex w16sdtdh w16sdtfl w16du">
   <w:optimizeForBrowser/>
   <w:allowPNG/>
 </w:webSettings>

</xml_diff>